<commit_message>
Java: Fork Join Pattern
</commit_message>
<xml_diff>
--- a/Java.docx
+++ b/Java.docx
@@ -7,9 +7,6 @@
         <w:pStyle w:val="Title"/>
       </w:pPr>
       <w:r>
-        <w:tab/>
-      </w:r>
-      <w:r>
         <w:t>Java</w:t>
       </w:r>
     </w:p>
@@ -17,7 +14,7 @@
     <w:sdt>
       <w:sdtPr>
         <w:rPr>
-          <w:rFonts w:asciiTheme="minorHAnsi" w:eastAsiaTheme="minorHAnsi" w:hAnsiTheme="minorHAnsi" w:cstheme="minorBidi"/>
+          <w:rFonts w:eastAsiaTheme="minorHAnsi" w:cstheme="minorBidi"/>
           <w:color w:val="auto"/>
           <w:sz w:val="28"/>
           <w:szCs w:val="22"/>
@@ -68,7 +65,7 @@
           <w:r>
             <w:fldChar w:fldCharType="separate"/>
           </w:r>
-          <w:hyperlink w:anchor="_Toc68005625" w:history="1">
+          <w:hyperlink w:anchor="_Toc68032158" w:history="1">
             <w:r>
               <w:rPr>
                 <w:rStyle w:val="Hyperlink"/>
@@ -97,7 +94,7 @@
                 <w:noProof/>
                 <w:webHidden/>
               </w:rPr>
-              <w:instrText xml:space="preserve"> PAGEREF _Toc68005625 \h </w:instrText>
+              <w:instrText xml:space="preserve"> PAGEREF _Toc68032158 \h </w:instrText>
             </w:r>
             <w:r>
               <w:rPr>
@@ -139,7 +136,7 @@
               <w:noProof/>
             </w:rPr>
           </w:pPr>
-          <w:hyperlink w:anchor="_Toc68005626" w:history="1">
+          <w:hyperlink w:anchor="_Toc68032159" w:history="1">
             <w:r>
               <w:rPr>
                 <w:rStyle w:val="Hyperlink"/>
@@ -167,7 +164,7 @@
                 <w:noProof/>
                 <w:webHidden/>
               </w:rPr>
-              <w:instrText xml:space="preserve"> PAGEREF _Toc68005626 \h </w:instrText>
+              <w:instrText xml:space="preserve"> PAGEREF _Toc68032159 \h </w:instrText>
             </w:r>
             <w:r>
               <w:rPr>
@@ -209,7 +206,7 @@
               <w:noProof/>
             </w:rPr>
           </w:pPr>
-          <w:hyperlink w:anchor="_Toc68005627" w:history="1">
+          <w:hyperlink w:anchor="_Toc68032160" w:history="1">
             <w:r>
               <w:rPr>
                 <w:rStyle w:val="Hyperlink"/>
@@ -236,7 +233,7 @@
                 <w:noProof/>
                 <w:webHidden/>
               </w:rPr>
-              <w:instrText xml:space="preserve"> PAGEREF _Toc68005627 \h </w:instrText>
+              <w:instrText xml:space="preserve"> PAGEREF _Toc68032160 \h </w:instrText>
             </w:r>
             <w:r>
               <w:rPr>
@@ -278,7 +275,7 @@
               <w:noProof/>
             </w:rPr>
           </w:pPr>
-          <w:hyperlink w:anchor="_Toc68005628" w:history="1">
+          <w:hyperlink w:anchor="_Toc68032161" w:history="1">
             <w:r>
               <w:rPr>
                 <w:rStyle w:val="Hyperlink"/>
@@ -305,7 +302,7 @@
                 <w:noProof/>
                 <w:webHidden/>
               </w:rPr>
-              <w:instrText xml:space="preserve"> PAGEREF _Toc68005628 \h </w:instrText>
+              <w:instrText xml:space="preserve"> PAGEREF _Toc68032161 \h </w:instrText>
             </w:r>
             <w:r>
               <w:rPr>
@@ -347,7 +344,7 @@
               <w:noProof/>
             </w:rPr>
           </w:pPr>
-          <w:hyperlink w:anchor="_Toc68005629" w:history="1">
+          <w:hyperlink w:anchor="_Toc68032162" w:history="1">
             <w:r>
               <w:rPr>
                 <w:rStyle w:val="Hyperlink"/>
@@ -374,7 +371,7 @@
                 <w:noProof/>
                 <w:webHidden/>
               </w:rPr>
-              <w:instrText xml:space="preserve"> PAGEREF _Toc68005629 \h </w:instrText>
+              <w:instrText xml:space="preserve"> PAGEREF _Toc68032162 \h </w:instrText>
             </w:r>
             <w:r>
               <w:rPr>
@@ -416,7 +413,7 @@
               <w:noProof/>
             </w:rPr>
           </w:pPr>
-          <w:hyperlink w:anchor="_Toc68005630" w:history="1">
+          <w:hyperlink w:anchor="_Toc68032163" w:history="1">
             <w:r>
               <w:rPr>
                 <w:rStyle w:val="Hyperlink"/>
@@ -444,7 +441,7 @@
                 <w:noProof/>
                 <w:webHidden/>
               </w:rPr>
-              <w:instrText xml:space="preserve"> PAGEREF _Toc68005630 \h </w:instrText>
+              <w:instrText xml:space="preserve"> PAGEREF _Toc68032163 \h </w:instrText>
             </w:r>
             <w:r>
               <w:rPr>
@@ -486,7 +483,7 @@
               <w:noProof/>
             </w:rPr>
           </w:pPr>
-          <w:hyperlink w:anchor="_Toc68005631" w:history="1">
+          <w:hyperlink w:anchor="_Toc68032164" w:history="1">
             <w:r>
               <w:rPr>
                 <w:rStyle w:val="Hyperlink"/>
@@ -514,7 +511,7 @@
                 <w:noProof/>
                 <w:webHidden/>
               </w:rPr>
-              <w:instrText xml:space="preserve"> PAGEREF _Toc68005631 \h </w:instrText>
+              <w:instrText xml:space="preserve"> PAGEREF _Toc68032164 \h </w:instrText>
             </w:r>
             <w:r>
               <w:rPr>
@@ -556,7 +553,7 @@
               <w:noProof/>
             </w:rPr>
           </w:pPr>
-          <w:hyperlink w:anchor="_Toc68005632" w:history="1">
+          <w:hyperlink w:anchor="_Toc68032165" w:history="1">
             <w:r>
               <w:rPr>
                 <w:rStyle w:val="Hyperlink"/>
@@ -584,7 +581,7 @@
                 <w:noProof/>
                 <w:webHidden/>
               </w:rPr>
-              <w:instrText xml:space="preserve"> PAGEREF _Toc68005632 \h </w:instrText>
+              <w:instrText xml:space="preserve"> PAGEREF _Toc68032165 \h </w:instrText>
             </w:r>
             <w:r>
               <w:rPr>
@@ -626,7 +623,7 @@
               <w:noProof/>
             </w:rPr>
           </w:pPr>
-          <w:hyperlink w:anchor="_Toc68005633" w:history="1">
+          <w:hyperlink w:anchor="_Toc68032166" w:history="1">
             <w:r>
               <w:rPr>
                 <w:rStyle w:val="Hyperlink"/>
@@ -654,7 +651,7 @@
                 <w:noProof/>
                 <w:webHidden/>
               </w:rPr>
-              <w:instrText xml:space="preserve"> PAGEREF _Toc68005633 \h </w:instrText>
+              <w:instrText xml:space="preserve"> PAGEREF _Toc68032166 \h </w:instrText>
             </w:r>
             <w:r>
               <w:rPr>
@@ -696,7 +693,7 @@
               <w:noProof/>
             </w:rPr>
           </w:pPr>
-          <w:hyperlink w:anchor="_Toc68005634" w:history="1">
+          <w:hyperlink w:anchor="_Toc68032167" w:history="1">
             <w:r>
               <w:rPr>
                 <w:rStyle w:val="Hyperlink"/>
@@ -724,7 +721,7 @@
                 <w:noProof/>
                 <w:webHidden/>
               </w:rPr>
-              <w:instrText xml:space="preserve"> PAGEREF _Toc68005634 \h </w:instrText>
+              <w:instrText xml:space="preserve"> PAGEREF _Toc68032167 \h </w:instrText>
             </w:r>
             <w:r>
               <w:rPr>
@@ -766,7 +763,7 @@
               <w:noProof/>
             </w:rPr>
           </w:pPr>
-          <w:hyperlink w:anchor="_Toc68005635" w:history="1">
+          <w:hyperlink w:anchor="_Toc68032168" w:history="1">
             <w:r>
               <w:rPr>
                 <w:rStyle w:val="Hyperlink"/>
@@ -794,7 +791,7 @@
                 <w:noProof/>
                 <w:webHidden/>
               </w:rPr>
-              <w:instrText xml:space="preserve"> PAGEREF _Toc68005635 \h </w:instrText>
+              <w:instrText xml:space="preserve"> PAGEREF _Toc68032168 \h </w:instrText>
             </w:r>
             <w:r>
               <w:rPr>
@@ -836,7 +833,7 @@
               <w:noProof/>
             </w:rPr>
           </w:pPr>
-          <w:hyperlink w:anchor="_Toc68005636" w:history="1">
+          <w:hyperlink w:anchor="_Toc68032169" w:history="1">
             <w:r>
               <w:rPr>
                 <w:rStyle w:val="Hyperlink"/>
@@ -863,7 +860,7 @@
                 <w:noProof/>
                 <w:webHidden/>
               </w:rPr>
-              <w:instrText xml:space="preserve"> PAGEREF _Toc68005636 \h </w:instrText>
+              <w:instrText xml:space="preserve"> PAGEREF _Toc68032169 \h </w:instrText>
             </w:r>
             <w:r>
               <w:rPr>
@@ -905,7 +902,7 @@
               <w:noProof/>
             </w:rPr>
           </w:pPr>
-          <w:hyperlink w:anchor="_Toc68005637" w:history="1">
+          <w:hyperlink w:anchor="_Toc68032170" w:history="1">
             <w:r>
               <w:rPr>
                 <w:rStyle w:val="Hyperlink"/>
@@ -932,7 +929,7 @@
                 <w:noProof/>
                 <w:webHidden/>
               </w:rPr>
-              <w:instrText xml:space="preserve"> PAGEREF _Toc68005637 \h </w:instrText>
+              <w:instrText xml:space="preserve"> PAGEREF _Toc68032170 \h </w:instrText>
             </w:r>
             <w:r>
               <w:rPr>
@@ -974,7 +971,7 @@
               <w:noProof/>
             </w:rPr>
           </w:pPr>
-          <w:hyperlink w:anchor="_Toc68005638" w:history="1">
+          <w:hyperlink w:anchor="_Toc68032171" w:history="1">
             <w:r>
               <w:rPr>
                 <w:rStyle w:val="Hyperlink"/>
@@ -1002,7 +999,7 @@
                 <w:noProof/>
                 <w:webHidden/>
               </w:rPr>
-              <w:instrText xml:space="preserve"> PAGEREF _Toc68005638 \h </w:instrText>
+              <w:instrText xml:space="preserve"> PAGEREF _Toc68032171 \h </w:instrText>
             </w:r>
             <w:r>
               <w:rPr>
@@ -1044,7 +1041,7 @@
               <w:noProof/>
             </w:rPr>
           </w:pPr>
-          <w:hyperlink w:anchor="_Toc68005639" w:history="1">
+          <w:hyperlink w:anchor="_Toc68032172" w:history="1">
             <w:r>
               <w:rPr>
                 <w:rStyle w:val="Hyperlink"/>
@@ -1072,7 +1069,7 @@
                 <w:noProof/>
                 <w:webHidden/>
               </w:rPr>
-              <w:instrText xml:space="preserve"> PAGEREF _Toc68005639 \h </w:instrText>
+              <w:instrText xml:space="preserve"> PAGEREF _Toc68032172 \h </w:instrText>
             </w:r>
             <w:r>
               <w:rPr>
@@ -1114,7 +1111,7 @@
               <w:noProof/>
             </w:rPr>
           </w:pPr>
-          <w:hyperlink w:anchor="_Toc68005640" w:history="1">
+          <w:hyperlink w:anchor="_Toc68032173" w:history="1">
             <w:r>
               <w:rPr>
                 <w:rStyle w:val="Hyperlink"/>
@@ -1141,7 +1138,7 @@
                 <w:noProof/>
                 <w:webHidden/>
               </w:rPr>
-              <w:instrText xml:space="preserve"> PAGEREF _Toc68005640 \h </w:instrText>
+              <w:instrText xml:space="preserve"> PAGEREF _Toc68032173 \h </w:instrText>
             </w:r>
             <w:r>
               <w:rPr>
@@ -1185,7 +1182,7 @@
               <w:lang w:eastAsia="de-DE"/>
             </w:rPr>
           </w:pPr>
-          <w:hyperlink w:anchor="_Toc68005641" w:history="1">
+          <w:hyperlink w:anchor="_Toc68032174" w:history="1">
             <w:r>
               <w:rPr>
                 <w:rStyle w:val="Hyperlink"/>
@@ -1212,7 +1209,7 @@
                 <w:noProof/>
                 <w:webHidden/>
               </w:rPr>
-              <w:instrText xml:space="preserve"> PAGEREF _Toc68005641 \h </w:instrText>
+              <w:instrText xml:space="preserve"> PAGEREF _Toc68032174 \h </w:instrText>
             </w:r>
             <w:r>
               <w:rPr>
@@ -1254,7 +1251,7 @@
               <w:noProof/>
             </w:rPr>
           </w:pPr>
-          <w:hyperlink w:anchor="_Toc68005642" w:history="1">
+          <w:hyperlink w:anchor="_Toc68032175" w:history="1">
             <w:r>
               <w:rPr>
                 <w:rStyle w:val="Hyperlink"/>
@@ -1281,7 +1278,7 @@
                 <w:noProof/>
                 <w:webHidden/>
               </w:rPr>
-              <w:instrText xml:space="preserve"> PAGEREF _Toc68005642 \h </w:instrText>
+              <w:instrText xml:space="preserve"> PAGEREF _Toc68032175 \h </w:instrText>
             </w:r>
             <w:r>
               <w:rPr>
@@ -1323,7 +1320,7 @@
               <w:noProof/>
             </w:rPr>
           </w:pPr>
-          <w:hyperlink w:anchor="_Toc68005643" w:history="1">
+          <w:hyperlink w:anchor="_Toc68032176" w:history="1">
             <w:r>
               <w:rPr>
                 <w:rStyle w:val="Hyperlink"/>
@@ -1350,7 +1347,7 @@
                 <w:noProof/>
                 <w:webHidden/>
               </w:rPr>
-              <w:instrText xml:space="preserve"> PAGEREF _Toc68005643 \h </w:instrText>
+              <w:instrText xml:space="preserve"> PAGEREF _Toc68032176 \h </w:instrText>
             </w:r>
             <w:r>
               <w:rPr>
@@ -1392,11 +1389,12 @@
               <w:noProof/>
             </w:rPr>
           </w:pPr>
-          <w:hyperlink w:anchor="_Toc68005644" w:history="1">
+          <w:hyperlink w:anchor="_Toc68032177" w:history="1">
             <w:r>
               <w:rPr>
                 <w:rStyle w:val="Hyperlink"/>
                 <w:noProof/>
+                <w:lang w:val="en-US"/>
               </w:rPr>
               <w:t>map()</w:t>
             </w:r>
@@ -1419,7 +1417,7 @@
                 <w:noProof/>
                 <w:webHidden/>
               </w:rPr>
-              <w:instrText xml:space="preserve"> PAGEREF _Toc68005644 \h </w:instrText>
+              <w:instrText xml:space="preserve"> PAGEREF _Toc68032177 \h </w:instrText>
             </w:r>
             <w:r>
               <w:rPr>
@@ -1461,7 +1459,7 @@
               <w:noProof/>
             </w:rPr>
           </w:pPr>
-          <w:hyperlink w:anchor="_Toc68005645" w:history="1">
+          <w:hyperlink w:anchor="_Toc68032178" w:history="1">
             <w:r>
               <w:rPr>
                 <w:rStyle w:val="Hyperlink"/>
@@ -1489,7 +1487,7 @@
                 <w:noProof/>
                 <w:webHidden/>
               </w:rPr>
-              <w:instrText xml:space="preserve"> PAGEREF _Toc68005645 \h </w:instrText>
+              <w:instrText xml:space="preserve"> PAGEREF _Toc68032178 \h </w:instrText>
             </w:r>
             <w:r>
               <w:rPr>
@@ -1531,7 +1529,7 @@
               <w:noProof/>
             </w:rPr>
           </w:pPr>
-          <w:hyperlink w:anchor="_Toc68005646" w:history="1">
+          <w:hyperlink w:anchor="_Toc68032179" w:history="1">
             <w:r>
               <w:rPr>
                 <w:rStyle w:val="Hyperlink"/>
@@ -1558,7 +1556,7 @@
                 <w:noProof/>
                 <w:webHidden/>
               </w:rPr>
-              <w:instrText xml:space="preserve"> PAGEREF _Toc68005646 \h </w:instrText>
+              <w:instrText xml:space="preserve"> PAGEREF _Toc68032179 \h </w:instrText>
             </w:r>
             <w:r>
               <w:rPr>
@@ -1600,7 +1598,7 @@
               <w:noProof/>
             </w:rPr>
           </w:pPr>
-          <w:hyperlink w:anchor="_Toc68005647" w:history="1">
+          <w:hyperlink w:anchor="_Toc68032180" w:history="1">
             <w:r>
               <w:rPr>
                 <w:rStyle w:val="Hyperlink"/>
@@ -1627,7 +1625,7 @@
                 <w:noProof/>
                 <w:webHidden/>
               </w:rPr>
-              <w:instrText xml:space="preserve"> PAGEREF _Toc68005647 \h </w:instrText>
+              <w:instrText xml:space="preserve"> PAGEREF _Toc68032180 \h </w:instrText>
             </w:r>
             <w:r>
               <w:rPr>
@@ -1669,7 +1667,7 @@
               <w:noProof/>
             </w:rPr>
           </w:pPr>
-          <w:hyperlink w:anchor="_Toc68005648" w:history="1">
+          <w:hyperlink w:anchor="_Toc68032181" w:history="1">
             <w:r>
               <w:rPr>
                 <w:rStyle w:val="Hyperlink"/>
@@ -1697,7 +1695,7 @@
                 <w:noProof/>
                 <w:webHidden/>
               </w:rPr>
-              <w:instrText xml:space="preserve"> PAGEREF _Toc68005648 \h </w:instrText>
+              <w:instrText xml:space="preserve"> PAGEREF _Toc68032181 \h </w:instrText>
             </w:r>
             <w:r>
               <w:rPr>
@@ -1739,7 +1737,7 @@
               <w:noProof/>
             </w:rPr>
           </w:pPr>
-          <w:hyperlink w:anchor="_Toc68005649" w:history="1">
+          <w:hyperlink w:anchor="_Toc68032182" w:history="1">
             <w:r>
               <w:rPr>
                 <w:rStyle w:val="Hyperlink"/>
@@ -1766,7 +1764,7 @@
                 <w:noProof/>
                 <w:webHidden/>
               </w:rPr>
-              <w:instrText xml:space="preserve"> PAGEREF _Toc68005649 \h </w:instrText>
+              <w:instrText xml:space="preserve"> PAGEREF _Toc68032182 \h </w:instrText>
             </w:r>
             <w:r>
               <w:rPr>
@@ -1808,7 +1806,7 @@
               <w:noProof/>
             </w:rPr>
           </w:pPr>
-          <w:hyperlink w:anchor="_Toc68005650" w:history="1">
+          <w:hyperlink w:anchor="_Toc68032183" w:history="1">
             <w:r>
               <w:rPr>
                 <w:rStyle w:val="Hyperlink"/>
@@ -1835,7 +1833,7 @@
                 <w:noProof/>
                 <w:webHidden/>
               </w:rPr>
-              <w:instrText xml:space="preserve"> PAGEREF _Toc68005650 \h </w:instrText>
+              <w:instrText xml:space="preserve"> PAGEREF _Toc68032183 \h </w:instrText>
             </w:r>
             <w:r>
               <w:rPr>
@@ -1877,7 +1875,7 @@
               <w:noProof/>
             </w:rPr>
           </w:pPr>
-          <w:hyperlink w:anchor="_Toc68005651" w:history="1">
+          <w:hyperlink w:anchor="_Toc68032184" w:history="1">
             <w:r>
               <w:rPr>
                 <w:rStyle w:val="Hyperlink"/>
@@ -1905,7 +1903,7 @@
                 <w:noProof/>
                 <w:webHidden/>
               </w:rPr>
-              <w:instrText xml:space="preserve"> PAGEREF _Toc68005651 \h </w:instrText>
+              <w:instrText xml:space="preserve"> PAGEREF _Toc68032184 \h </w:instrText>
             </w:r>
             <w:r>
               <w:rPr>
@@ -1947,7 +1945,7 @@
               <w:noProof/>
             </w:rPr>
           </w:pPr>
-          <w:hyperlink w:anchor="_Toc68005652" w:history="1">
+          <w:hyperlink w:anchor="_Toc68032185" w:history="1">
             <w:r>
               <w:rPr>
                 <w:rStyle w:val="Hyperlink"/>
@@ -1975,7 +1973,7 @@
                 <w:noProof/>
                 <w:webHidden/>
               </w:rPr>
-              <w:instrText xml:space="preserve"> PAGEREF _Toc68005652 \h </w:instrText>
+              <w:instrText xml:space="preserve"> PAGEREF _Toc68032185 \h </w:instrText>
             </w:r>
             <w:r>
               <w:rPr>
@@ -2017,7 +2015,7 @@
               <w:noProof/>
             </w:rPr>
           </w:pPr>
-          <w:hyperlink w:anchor="_Toc68005653" w:history="1">
+          <w:hyperlink w:anchor="_Toc68032186" w:history="1">
             <w:r>
               <w:rPr>
                 <w:rStyle w:val="Hyperlink"/>
@@ -2045,7 +2043,7 @@
                 <w:noProof/>
                 <w:webHidden/>
               </w:rPr>
-              <w:instrText xml:space="preserve"> PAGEREF _Toc68005653 \h </w:instrText>
+              <w:instrText xml:space="preserve"> PAGEREF _Toc68032186 \h </w:instrText>
             </w:r>
             <w:r>
               <w:rPr>
@@ -2087,7 +2085,7 @@
               <w:noProof/>
             </w:rPr>
           </w:pPr>
-          <w:hyperlink w:anchor="_Toc68005654" w:history="1">
+          <w:hyperlink w:anchor="_Toc68032187" w:history="1">
             <w:r>
               <w:rPr>
                 <w:rStyle w:val="Hyperlink"/>
@@ -2115,7 +2113,7 @@
                 <w:noProof/>
                 <w:webHidden/>
               </w:rPr>
-              <w:instrText xml:space="preserve"> PAGEREF _Toc68005654 \h </w:instrText>
+              <w:instrText xml:space="preserve"> PAGEREF _Toc68032187 \h </w:instrText>
             </w:r>
             <w:r>
               <w:rPr>
@@ -2159,7 +2157,7 @@
               <w:lang w:eastAsia="de-DE"/>
             </w:rPr>
           </w:pPr>
-          <w:hyperlink w:anchor="_Toc68005655" w:history="1">
+          <w:hyperlink w:anchor="_Toc68032188" w:history="1">
             <w:r>
               <w:rPr>
                 <w:rStyle w:val="Hyperlink"/>
@@ -2188,7 +2186,7 @@
                 <w:noProof/>
                 <w:webHidden/>
               </w:rPr>
-              <w:instrText xml:space="preserve"> PAGEREF _Toc68005655 \h </w:instrText>
+              <w:instrText xml:space="preserve"> PAGEREF _Toc68032188 \h </w:instrText>
             </w:r>
             <w:r>
               <w:rPr>
@@ -2230,7 +2228,7 @@
               <w:noProof/>
             </w:rPr>
           </w:pPr>
-          <w:hyperlink w:anchor="_Toc68005656" w:history="1">
+          <w:hyperlink w:anchor="_Toc68032189" w:history="1">
             <w:r>
               <w:rPr>
                 <w:rStyle w:val="Hyperlink"/>
@@ -2258,7 +2256,7 @@
                 <w:noProof/>
                 <w:webHidden/>
               </w:rPr>
-              <w:instrText xml:space="preserve"> PAGEREF _Toc68005656 \h </w:instrText>
+              <w:instrText xml:space="preserve"> PAGEREF _Toc68032189 \h </w:instrText>
             </w:r>
             <w:r>
               <w:rPr>
@@ -2300,7 +2298,7 @@
               <w:noProof/>
             </w:rPr>
           </w:pPr>
-          <w:hyperlink w:anchor="_Toc68005657" w:history="1">
+          <w:hyperlink w:anchor="_Toc68032190" w:history="1">
             <w:r>
               <w:rPr>
                 <w:rStyle w:val="Hyperlink"/>
@@ -2328,7 +2326,7 @@
                 <w:noProof/>
                 <w:webHidden/>
               </w:rPr>
-              <w:instrText xml:space="preserve"> PAGEREF _Toc68005657 \h </w:instrText>
+              <w:instrText xml:space="preserve"> PAGEREF _Toc68032190 \h </w:instrText>
             </w:r>
             <w:r>
               <w:rPr>
@@ -2372,7 +2370,7 @@
               <w:lang w:eastAsia="de-DE"/>
             </w:rPr>
           </w:pPr>
-          <w:hyperlink w:anchor="_Toc68005658" w:history="1">
+          <w:hyperlink w:anchor="_Toc68032191" w:history="1">
             <w:r>
               <w:rPr>
                 <w:rStyle w:val="Hyperlink"/>
@@ -2400,7 +2398,7 @@
                 <w:noProof/>
                 <w:webHidden/>
               </w:rPr>
-              <w:instrText xml:space="preserve"> PAGEREF _Toc68005658 \h </w:instrText>
+              <w:instrText xml:space="preserve"> PAGEREF _Toc68032191 \h </w:instrText>
             </w:r>
             <w:r>
               <w:rPr>
@@ -2444,7 +2442,7 @@
               <w:lang w:eastAsia="de-DE"/>
             </w:rPr>
           </w:pPr>
-          <w:hyperlink w:anchor="_Toc68005659" w:history="1">
+          <w:hyperlink w:anchor="_Toc68032192" w:history="1">
             <w:r>
               <w:rPr>
                 <w:rStyle w:val="Hyperlink"/>
@@ -2472,7 +2470,7 @@
                 <w:noProof/>
                 <w:webHidden/>
               </w:rPr>
-              <w:instrText xml:space="preserve"> PAGEREF _Toc68005659 \h </w:instrText>
+              <w:instrText xml:space="preserve"> PAGEREF _Toc68032192 \h </w:instrText>
             </w:r>
             <w:r>
               <w:rPr>
@@ -2514,7 +2512,7 @@
               <w:noProof/>
             </w:rPr>
           </w:pPr>
-          <w:hyperlink w:anchor="_Toc68005660" w:history="1">
+          <w:hyperlink w:anchor="_Toc68032193" w:history="1">
             <w:r>
               <w:rPr>
                 <w:rStyle w:val="Hyperlink"/>
@@ -2542,7 +2540,7 @@
                 <w:noProof/>
                 <w:webHidden/>
               </w:rPr>
-              <w:instrText xml:space="preserve"> PAGEREF _Toc68005660 \h </w:instrText>
+              <w:instrText xml:space="preserve"> PAGEREF _Toc68032193 \h </w:instrText>
             </w:r>
             <w:r>
               <w:rPr>
@@ -2584,7 +2582,7 @@
               <w:noProof/>
             </w:rPr>
           </w:pPr>
-          <w:hyperlink w:anchor="_Toc68005661" w:history="1">
+          <w:hyperlink w:anchor="_Toc68032194" w:history="1">
             <w:r>
               <w:rPr>
                 <w:rStyle w:val="Hyperlink"/>
@@ -2612,7 +2610,7 @@
                 <w:noProof/>
                 <w:webHidden/>
               </w:rPr>
-              <w:instrText xml:space="preserve"> PAGEREF _Toc68005661 \h </w:instrText>
+              <w:instrText xml:space="preserve"> PAGEREF _Toc68032194 \h </w:instrText>
             </w:r>
             <w:r>
               <w:rPr>
@@ -2654,7 +2652,7 @@
               <w:noProof/>
             </w:rPr>
           </w:pPr>
-          <w:hyperlink w:anchor="_Toc68005662" w:history="1">
+          <w:hyperlink w:anchor="_Toc68032195" w:history="1">
             <w:r>
               <w:rPr>
                 <w:rStyle w:val="Hyperlink"/>
@@ -2682,7 +2680,7 @@
                 <w:noProof/>
                 <w:webHidden/>
               </w:rPr>
-              <w:instrText xml:space="preserve"> PAGEREF _Toc68005662 \h </w:instrText>
+              <w:instrText xml:space="preserve"> PAGEREF _Toc68032195 \h </w:instrText>
             </w:r>
             <w:r>
               <w:rPr>
@@ -2724,7 +2722,7 @@
               <w:noProof/>
             </w:rPr>
           </w:pPr>
-          <w:hyperlink w:anchor="_Toc68005663" w:history="1">
+          <w:hyperlink w:anchor="_Toc68032196" w:history="1">
             <w:r>
               <w:rPr>
                 <w:rStyle w:val="Hyperlink"/>
@@ -2752,7 +2750,7 @@
                 <w:noProof/>
                 <w:webHidden/>
               </w:rPr>
-              <w:instrText xml:space="preserve"> PAGEREF _Toc68005663 \h </w:instrText>
+              <w:instrText xml:space="preserve"> PAGEREF _Toc68032196 \h </w:instrText>
             </w:r>
             <w:r>
               <w:rPr>
@@ -2794,7 +2792,7 @@
               <w:noProof/>
             </w:rPr>
           </w:pPr>
-          <w:hyperlink w:anchor="_Toc68005664" w:history="1">
+          <w:hyperlink w:anchor="_Toc68032197" w:history="1">
             <w:r>
               <w:rPr>
                 <w:rStyle w:val="Hyperlink"/>
@@ -2822,7 +2820,7 @@
                 <w:noProof/>
                 <w:webHidden/>
               </w:rPr>
-              <w:instrText xml:space="preserve"> PAGEREF _Toc68005664 \h </w:instrText>
+              <w:instrText xml:space="preserve"> PAGEREF _Toc68032197 \h </w:instrText>
             </w:r>
             <w:r>
               <w:rPr>
@@ -2864,7 +2862,7 @@
               <w:noProof/>
             </w:rPr>
           </w:pPr>
-          <w:hyperlink w:anchor="_Toc68005665" w:history="1">
+          <w:hyperlink w:anchor="_Toc68032198" w:history="1">
             <w:r>
               <w:rPr>
                 <w:rStyle w:val="Hyperlink"/>
@@ -2892,7 +2890,7 @@
                 <w:noProof/>
                 <w:webHidden/>
               </w:rPr>
-              <w:instrText xml:space="preserve"> PAGEREF _Toc68005665 \h </w:instrText>
+              <w:instrText xml:space="preserve"> PAGEREF _Toc68032198 \h </w:instrText>
             </w:r>
             <w:r>
               <w:rPr>
@@ -2934,7 +2932,7 @@
               <w:noProof/>
             </w:rPr>
           </w:pPr>
-          <w:hyperlink w:anchor="_Toc68005666" w:history="1">
+          <w:hyperlink w:anchor="_Toc68032199" w:history="1">
             <w:r>
               <w:rPr>
                 <w:rStyle w:val="Hyperlink"/>
@@ -2962,7 +2960,7 @@
                 <w:noProof/>
                 <w:webHidden/>
               </w:rPr>
-              <w:instrText xml:space="preserve"> PAGEREF _Toc68005666 \h </w:instrText>
+              <w:instrText xml:space="preserve"> PAGEREF _Toc68032199 \h </w:instrText>
             </w:r>
             <w:r>
               <w:rPr>
@@ -3004,7 +3002,7 @@
               <w:noProof/>
             </w:rPr>
           </w:pPr>
-          <w:hyperlink w:anchor="_Toc68005667" w:history="1">
+          <w:hyperlink w:anchor="_Toc68032200" w:history="1">
             <w:r>
               <w:rPr>
                 <w:rStyle w:val="Hyperlink"/>
@@ -3031,7 +3029,7 @@
                 <w:noProof/>
                 <w:webHidden/>
               </w:rPr>
-              <w:instrText xml:space="preserve"> PAGEREF _Toc68005667 \h </w:instrText>
+              <w:instrText xml:space="preserve"> PAGEREF _Toc68032200 \h </w:instrText>
             </w:r>
             <w:r>
               <w:rPr>
@@ -3073,7 +3071,7 @@
               <w:noProof/>
             </w:rPr>
           </w:pPr>
-          <w:hyperlink w:anchor="_Toc68005668" w:history="1">
+          <w:hyperlink w:anchor="_Toc68032201" w:history="1">
             <w:r>
               <w:rPr>
                 <w:rStyle w:val="Hyperlink"/>
@@ -3101,7 +3099,7 @@
                 <w:noProof/>
                 <w:webHidden/>
               </w:rPr>
-              <w:instrText xml:space="preserve"> PAGEREF _Toc68005668 \h </w:instrText>
+              <w:instrText xml:space="preserve"> PAGEREF _Toc68032201 \h </w:instrText>
             </w:r>
             <w:r>
               <w:rPr>
@@ -3143,7 +3141,7 @@
               <w:noProof/>
             </w:rPr>
           </w:pPr>
-          <w:hyperlink w:anchor="_Toc68005669" w:history="1">
+          <w:hyperlink w:anchor="_Toc68032202" w:history="1">
             <w:r>
               <w:rPr>
                 <w:rStyle w:val="Hyperlink"/>
@@ -3171,7 +3169,7 @@
                 <w:noProof/>
                 <w:webHidden/>
               </w:rPr>
-              <w:instrText xml:space="preserve"> PAGEREF _Toc68005669 \h </w:instrText>
+              <w:instrText xml:space="preserve"> PAGEREF _Toc68032202 \h </w:instrText>
             </w:r>
             <w:r>
               <w:rPr>
@@ -3213,7 +3211,7 @@
               <w:noProof/>
             </w:rPr>
           </w:pPr>
-          <w:hyperlink w:anchor="_Toc68005670" w:history="1">
+          <w:hyperlink w:anchor="_Toc68032203" w:history="1">
             <w:r>
               <w:rPr>
                 <w:rStyle w:val="Hyperlink"/>
@@ -3241,7 +3239,7 @@
                 <w:noProof/>
                 <w:webHidden/>
               </w:rPr>
-              <w:instrText xml:space="preserve"> PAGEREF _Toc68005670 \h </w:instrText>
+              <w:instrText xml:space="preserve"> PAGEREF _Toc68032203 \h </w:instrText>
             </w:r>
             <w:r>
               <w:rPr>
@@ -3283,7 +3281,7 @@
               <w:noProof/>
             </w:rPr>
           </w:pPr>
-          <w:hyperlink w:anchor="_Toc68005671" w:history="1">
+          <w:hyperlink w:anchor="_Toc68032204" w:history="1">
             <w:r>
               <w:rPr>
                 <w:rStyle w:val="Hyperlink"/>
@@ -3310,7 +3308,7 @@
                 <w:noProof/>
                 <w:webHidden/>
               </w:rPr>
-              <w:instrText xml:space="preserve"> PAGEREF _Toc68005671 \h </w:instrText>
+              <w:instrText xml:space="preserve"> PAGEREF _Toc68032204 \h </w:instrText>
             </w:r>
             <w:r>
               <w:rPr>
@@ -3352,7 +3350,7 @@
               <w:noProof/>
             </w:rPr>
           </w:pPr>
-          <w:hyperlink w:anchor="_Toc68005672" w:history="1">
+          <w:hyperlink w:anchor="_Toc68032205" w:history="1">
             <w:r>
               <w:rPr>
                 <w:rStyle w:val="Hyperlink"/>
@@ -3380,7 +3378,7 @@
                 <w:noProof/>
                 <w:webHidden/>
               </w:rPr>
-              <w:instrText xml:space="preserve"> PAGEREF _Toc68005672 \h </w:instrText>
+              <w:instrText xml:space="preserve"> PAGEREF _Toc68032205 \h </w:instrText>
             </w:r>
             <w:r>
               <w:rPr>
@@ -3422,7 +3420,7 @@
               <w:noProof/>
             </w:rPr>
           </w:pPr>
-          <w:hyperlink w:anchor="_Toc68005673" w:history="1">
+          <w:hyperlink w:anchor="_Toc68032206" w:history="1">
             <w:r>
               <w:rPr>
                 <w:rStyle w:val="Hyperlink"/>
@@ -3449,7 +3447,7 @@
                 <w:noProof/>
                 <w:webHidden/>
               </w:rPr>
-              <w:instrText xml:space="preserve"> PAGEREF _Toc68005673 \h </w:instrText>
+              <w:instrText xml:space="preserve"> PAGEREF _Toc68032206 \h </w:instrText>
             </w:r>
             <w:r>
               <w:rPr>
@@ -3491,7 +3489,7 @@
               <w:noProof/>
             </w:rPr>
           </w:pPr>
-          <w:hyperlink w:anchor="_Toc68005674" w:history="1">
+          <w:hyperlink w:anchor="_Toc68032207" w:history="1">
             <w:r>
               <w:rPr>
                 <w:rStyle w:val="Hyperlink"/>
@@ -3518,7 +3516,7 @@
                 <w:noProof/>
                 <w:webHidden/>
               </w:rPr>
-              <w:instrText xml:space="preserve"> PAGEREF _Toc68005674 \h </w:instrText>
+              <w:instrText xml:space="preserve"> PAGEREF _Toc68032207 \h </w:instrText>
             </w:r>
             <w:r>
               <w:rPr>
@@ -3562,7 +3560,7 @@
               <w:lang w:eastAsia="de-DE"/>
             </w:rPr>
           </w:pPr>
-          <w:hyperlink w:anchor="_Toc68005675" w:history="1">
+          <w:hyperlink w:anchor="_Toc68032208" w:history="1">
             <w:r>
               <w:rPr>
                 <w:rStyle w:val="Hyperlink"/>
@@ -3590,7 +3588,7 @@
                 <w:noProof/>
                 <w:webHidden/>
               </w:rPr>
-              <w:instrText xml:space="preserve"> PAGEREF _Toc68005675 \h </w:instrText>
+              <w:instrText xml:space="preserve"> PAGEREF _Toc68032208 \h </w:instrText>
             </w:r>
             <w:r>
               <w:rPr>
@@ -3632,7 +3630,7 @@
               <w:noProof/>
             </w:rPr>
           </w:pPr>
-          <w:hyperlink w:anchor="_Toc68005676" w:history="1">
+          <w:hyperlink w:anchor="_Toc68032209" w:history="1">
             <w:r>
               <w:rPr>
                 <w:rStyle w:val="Hyperlink"/>
@@ -3660,7 +3658,7 @@
                 <w:noProof/>
                 <w:webHidden/>
               </w:rPr>
-              <w:instrText xml:space="preserve"> PAGEREF _Toc68005676 \h </w:instrText>
+              <w:instrText xml:space="preserve"> PAGEREF _Toc68032209 \h </w:instrText>
             </w:r>
             <w:r>
               <w:rPr>
@@ -3702,7 +3700,7 @@
               <w:noProof/>
             </w:rPr>
           </w:pPr>
-          <w:hyperlink w:anchor="_Toc68005677" w:history="1">
+          <w:hyperlink w:anchor="_Toc68032210" w:history="1">
             <w:r>
               <w:rPr>
                 <w:rStyle w:val="Hyperlink"/>
@@ -3730,7 +3728,7 @@
                 <w:noProof/>
                 <w:webHidden/>
               </w:rPr>
-              <w:instrText xml:space="preserve"> PAGEREF _Toc68005677 \h </w:instrText>
+              <w:instrText xml:space="preserve"> PAGEREF _Toc68032210 \h </w:instrText>
             </w:r>
             <w:r>
               <w:rPr>
@@ -3772,7 +3770,7 @@
               <w:noProof/>
             </w:rPr>
           </w:pPr>
-          <w:hyperlink w:anchor="_Toc68005678" w:history="1">
+          <w:hyperlink w:anchor="_Toc68032211" w:history="1">
             <w:r>
               <w:rPr>
                 <w:rStyle w:val="Hyperlink"/>
@@ -3800,7 +3798,7 @@
                 <w:noProof/>
                 <w:webHidden/>
               </w:rPr>
-              <w:instrText xml:space="preserve"> PAGEREF _Toc68005678 \h </w:instrText>
+              <w:instrText xml:space="preserve"> PAGEREF _Toc68032211 \h </w:instrText>
             </w:r>
             <w:r>
               <w:rPr>
@@ -3842,7 +3840,7 @@
               <w:noProof/>
             </w:rPr>
           </w:pPr>
-          <w:hyperlink w:anchor="_Toc68005679" w:history="1">
+          <w:hyperlink w:anchor="_Toc68032212" w:history="1">
             <w:r>
               <w:rPr>
                 <w:rStyle w:val="Hyperlink"/>
@@ -3870,7 +3868,7 @@
                 <w:noProof/>
                 <w:webHidden/>
               </w:rPr>
-              <w:instrText xml:space="preserve"> PAGEREF _Toc68005679 \h </w:instrText>
+              <w:instrText xml:space="preserve"> PAGEREF _Toc68032212 \h </w:instrText>
             </w:r>
             <w:r>
               <w:rPr>
@@ -3912,13 +3910,13 @@
               <w:noProof/>
             </w:rPr>
           </w:pPr>
-          <w:hyperlink w:anchor="_Toc68005680" w:history="1">
+          <w:hyperlink w:anchor="_Toc68032213" w:history="1">
             <w:r>
               <w:rPr>
                 <w:rStyle w:val="Hyperlink"/>
                 <w:noProof/>
               </w:rPr>
-              <w:t>Mit asserts:</w:t>
+              <w:t>Mit asserts</w:t>
             </w:r>
             <w:r>
               <w:rPr>
@@ -3939,7 +3937,7 @@
                 <w:noProof/>
                 <w:webHidden/>
               </w:rPr>
-              <w:instrText xml:space="preserve"> PAGEREF _Toc68005680 \h </w:instrText>
+              <w:instrText xml:space="preserve"> PAGEREF _Toc68032213 \h </w:instrText>
             </w:r>
             <w:r>
               <w:rPr>
@@ -3981,7 +3979,7 @@
               <w:noProof/>
             </w:rPr>
           </w:pPr>
-          <w:hyperlink w:anchor="_Toc68005681" w:history="1">
+          <w:hyperlink w:anchor="_Toc68032214" w:history="1">
             <w:r>
               <w:rPr>
                 <w:rStyle w:val="Hyperlink"/>
@@ -4009,7 +4007,7 @@
                 <w:noProof/>
                 <w:webHidden/>
               </w:rPr>
-              <w:instrText xml:space="preserve"> PAGEREF _Toc68005681 \h </w:instrText>
+              <w:instrText xml:space="preserve"> PAGEREF _Toc68032214 \h </w:instrText>
             </w:r>
             <w:r>
               <w:rPr>
@@ -4051,7 +4049,7 @@
               <w:noProof/>
             </w:rPr>
           </w:pPr>
-          <w:hyperlink w:anchor="_Toc68005682" w:history="1">
+          <w:hyperlink w:anchor="_Toc68032215" w:history="1">
             <w:r>
               <w:rPr>
                 <w:rStyle w:val="Hyperlink"/>
@@ -4079,7 +4077,7 @@
                 <w:noProof/>
                 <w:webHidden/>
               </w:rPr>
-              <w:instrText xml:space="preserve"> PAGEREF _Toc68005682 \h </w:instrText>
+              <w:instrText xml:space="preserve"> PAGEREF _Toc68032215 \h </w:instrText>
             </w:r>
             <w:r>
               <w:rPr>
@@ -4123,7 +4121,7 @@
               <w:lang w:eastAsia="de-DE"/>
             </w:rPr>
           </w:pPr>
-          <w:hyperlink w:anchor="_Toc68005683" w:history="1">
+          <w:hyperlink w:anchor="_Toc68032216" w:history="1">
             <w:r>
               <w:rPr>
                 <w:rStyle w:val="Hyperlink"/>
@@ -4150,7 +4148,7 @@
                 <w:noProof/>
                 <w:webHidden/>
               </w:rPr>
-              <w:instrText xml:space="preserve"> PAGEREF _Toc68005683 \h </w:instrText>
+              <w:instrText xml:space="preserve"> PAGEREF _Toc68032216 \h </w:instrText>
             </w:r>
             <w:r>
               <w:rPr>
@@ -4192,7 +4190,7 @@
               <w:noProof/>
             </w:rPr>
           </w:pPr>
-          <w:hyperlink w:anchor="_Toc68005684" w:history="1">
+          <w:hyperlink w:anchor="_Toc68032217" w:history="1">
             <w:r>
               <w:rPr>
                 <w:rStyle w:val="Hyperlink"/>
@@ -4220,7 +4218,7 @@
                 <w:noProof/>
                 <w:webHidden/>
               </w:rPr>
-              <w:instrText xml:space="preserve"> PAGEREF _Toc68005684 \h </w:instrText>
+              <w:instrText xml:space="preserve"> PAGEREF _Toc68032217 \h </w:instrText>
             </w:r>
             <w:r>
               <w:rPr>
@@ -4275,16 +4273,16 @@
       <w:pPr>
         <w:pStyle w:val="Heading1"/>
         <w:rPr>
-          <w:rFonts w:asciiTheme="minorHAnsi" w:hAnsiTheme="minorHAnsi" w:cstheme="minorHAnsi"/>
+          <w:rFonts w:cstheme="minorHAnsi"/>
           <w:b w:val="0"/>
           <w:bCs/>
           <w:szCs w:val="24"/>
         </w:rPr>
       </w:pPr>
-      <w:bookmarkStart w:id="0" w:name="_Toc68005625"/>
-      <w:r>
-        <w:rPr>
-          <w:rFonts w:asciiTheme="minorHAnsi" w:hAnsiTheme="minorHAnsi" w:cstheme="minorHAnsi"/>
+      <w:bookmarkStart w:id="0" w:name="_Toc68032158"/>
+      <w:r>
+        <w:rPr>
+          <w:rFonts w:cstheme="minorHAnsi"/>
           <w:b w:val="0"/>
           <w:bCs/>
           <w:szCs w:val="24"/>
@@ -4302,7 +4300,7 @@
           <w:lang w:eastAsia="de-DE"/>
         </w:rPr>
       </w:pPr>
-      <w:bookmarkStart w:id="1" w:name="_Toc68005626"/>
+      <w:bookmarkStart w:id="1" w:name="_Toc68032159"/>
       <w:r>
         <w:rPr>
           <w:rFonts w:eastAsia="Times New Roman"/>
@@ -4384,7 +4382,7 @@
       <w:pPr>
         <w:pStyle w:val="Heading2"/>
       </w:pPr>
-      <w:bookmarkStart w:id="2" w:name="_Toc68005627"/>
+      <w:bookmarkStart w:id="2" w:name="_Toc68032160"/>
       <w:r>
         <w:t>Memory Consistency Error</w:t>
       </w:r>
@@ -4394,7 +4392,7 @@
       <w:pPr>
         <w:pStyle w:val="Heading3"/>
       </w:pPr>
-      <w:bookmarkStart w:id="3" w:name="_Toc68005628"/>
+      <w:bookmarkStart w:id="3" w:name="_Toc68032161"/>
       <w:r>
         <w:t>Caching</w:t>
       </w:r>
@@ -4459,7 +4457,7 @@
       <w:pPr>
         <w:pStyle w:val="Heading3"/>
       </w:pPr>
-      <w:bookmarkStart w:id="4" w:name="_Toc68005629"/>
+      <w:bookmarkStart w:id="4" w:name="_Toc68032162"/>
       <w:r>
         <w:lastRenderedPageBreak/>
         <w:t>Reordering</w:t>
@@ -4546,7 +4544,7 @@
           <w:lang w:eastAsia="de-DE"/>
         </w:rPr>
       </w:pPr>
-      <w:bookmarkStart w:id="5" w:name="_Toc68005630"/>
+      <w:bookmarkStart w:id="5" w:name="_Toc68032163"/>
       <w:r>
         <w:rPr>
           <w:rFonts w:eastAsia="Times New Roman"/>
@@ -4711,7 +4709,7 @@
           <w:lang w:eastAsia="de-DE"/>
         </w:rPr>
       </w:pPr>
-      <w:bookmarkStart w:id="6" w:name="_Toc68005631"/>
+      <w:bookmarkStart w:id="6" w:name="_Toc68032164"/>
       <w:r>
         <w:rPr>
           <w:rFonts w:eastAsia="Times New Roman"/>
@@ -4954,7 +4952,7 @@
           <w:lang w:val="en-US"/>
         </w:rPr>
       </w:pPr>
-      <w:bookmarkStart w:id="7" w:name="_Toc68005632"/>
+      <w:bookmarkStart w:id="7" w:name="_Toc68032165"/>
       <w:r>
         <w:rPr>
           <w:rStyle w:val="Heading2Char"/>
@@ -5109,7 +5107,7 @@
           <w:lang w:val="en-US"/>
         </w:rPr>
       </w:pPr>
-      <w:bookmarkStart w:id="8" w:name="_Toc68005633"/>
+      <w:bookmarkStart w:id="8" w:name="_Toc68032166"/>
       <w:proofErr w:type="spellStart"/>
       <w:r>
         <w:rPr>
@@ -5183,7 +5181,7 @@
           <w:lang w:val="en-US"/>
         </w:rPr>
       </w:pPr>
-      <w:bookmarkStart w:id="9" w:name="_Toc68005634"/>
+      <w:bookmarkStart w:id="9" w:name="_Toc68032167"/>
       <w:r>
         <w:rPr>
           <w:lang w:val="en-US"/>
@@ -5414,7 +5412,7 @@
           <w:lang w:val="en-US"/>
         </w:rPr>
       </w:pPr>
-      <w:bookmarkStart w:id="10" w:name="_Toc68005635"/>
+      <w:bookmarkStart w:id="10" w:name="_Toc68032168"/>
       <w:r>
         <w:rPr>
           <w:lang w:val="en-US"/>
@@ -5676,7 +5674,7 @@
       <w:pPr>
         <w:pStyle w:val="Heading2"/>
       </w:pPr>
-      <w:bookmarkStart w:id="11" w:name="_Toc68005636"/>
+      <w:bookmarkStart w:id="11" w:name="_Toc68032169"/>
       <w:r>
         <w:t xml:space="preserve">Berechnung </w:t>
       </w:r>
@@ -5689,7 +5687,7 @@
       <w:pPr>
         <w:pStyle w:val="Heading3"/>
       </w:pPr>
-      <w:bookmarkStart w:id="12" w:name="_Toc68005637"/>
+      <w:bookmarkStart w:id="12" w:name="_Toc68032170"/>
       <w:r>
         <w:t>Vorgehensweise</w:t>
       </w:r>
@@ -6266,11 +6264,12 @@
           <w:lang w:val="en-US"/>
         </w:rPr>
       </w:pPr>
-      <w:bookmarkStart w:id="13" w:name="_Toc68005638"/>
-      <w:r>
-        <w:rPr>
-          <w:lang w:val="en-US"/>
-        </w:rPr>
+      <w:bookmarkStart w:id="13" w:name="_Toc68032171"/>
+      <w:r>
+        <w:rPr>
+          <w:lang w:val="en-US"/>
+        </w:rPr>
+        <w:lastRenderedPageBreak/>
         <w:t>Complex Case</w:t>
       </w:r>
       <w:bookmarkEnd w:id="13"/>
@@ -6336,7 +6335,6 @@
         <w:rPr>
           <w:lang w:val="en-US"/>
         </w:rPr>
-        <w:lastRenderedPageBreak/>
         <w:t xml:space="preserve">final int </w:t>
       </w:r>
       <w:proofErr w:type="spellStart"/>
@@ -6801,7 +6799,7 @@
           <w:lang w:val="en-US"/>
         </w:rPr>
       </w:pPr>
-      <w:bookmarkStart w:id="14" w:name="_Toc68005639"/>
+      <w:bookmarkStart w:id="14" w:name="_Toc68032172"/>
       <w:proofErr w:type="spellStart"/>
       <w:r>
         <w:rPr>
@@ -6926,7 +6924,7 @@
       <w:pPr>
         <w:pStyle w:val="Heading2"/>
       </w:pPr>
-      <w:bookmarkStart w:id="15" w:name="_Toc68005640"/>
+      <w:bookmarkStart w:id="15" w:name="_Toc68032173"/>
       <w:r>
         <w:t>CompletableFutures</w:t>
       </w:r>
@@ -7031,7 +7029,7 @@
       <w:pPr>
         <w:pStyle w:val="Heading1"/>
       </w:pPr>
-      <w:bookmarkStart w:id="16" w:name="_Toc68005641"/>
+      <w:bookmarkStart w:id="16" w:name="_Toc68032174"/>
       <w:r>
         <w:t>Java Advanced</w:t>
       </w:r>
@@ -7041,7 +7039,7 @@
       <w:pPr>
         <w:pStyle w:val="Heading2"/>
       </w:pPr>
-      <w:bookmarkStart w:id="17" w:name="_Toc68005642"/>
+      <w:bookmarkStart w:id="17" w:name="_Toc68032175"/>
       <w:r>
         <w:t>Streams</w:t>
       </w:r>
@@ -7051,7 +7049,7 @@
       <w:pPr>
         <w:pStyle w:val="Heading3"/>
       </w:pPr>
-      <w:bookmarkStart w:id="18" w:name="_Toc68005643"/>
+      <w:bookmarkStart w:id="18" w:name="_Toc68032176"/>
       <w:r>
         <w:t>filter</w:t>
       </w:r>
@@ -7737,66 +7735,19 @@
     <w:p>
       <w:pPr>
         <w:pStyle w:val="Heading3"/>
-        <w:rPr>
-          <w:lang w:val="en-US"/>
-        </w:rPr>
-      </w:pPr>
-      <w:bookmarkStart w:id="19" w:name="_Toc68005644"/>
-      <w:proofErr w:type="gramStart"/>
-      <w:r>
-        <w:rPr>
-          <w:lang w:val="en-US"/>
-        </w:rPr>
+      </w:pPr>
+      <w:bookmarkStart w:id="19" w:name="_Toc68032177"/>
+      <w:r>
         <w:t>map</w:t>
       </w:r>
       <w:r>
-        <w:rPr>
-          <w:lang w:val="en-US"/>
-        </w:rPr>
-        <w:t>(</w:t>
-      </w:r>
-      <w:proofErr w:type="gramEnd"/>
-      <w:r>
-        <w:rPr>
-          <w:lang w:val="en-US"/>
-        </w:rPr>
-        <w:t>)</w:t>
+        <w:t>()</w:t>
       </w:r>
       <w:bookmarkEnd w:id="19"/>
     </w:p>
     <w:p>
-      <w:pPr>
-        <w:rPr>
-          <w:lang w:val="en-US"/>
-        </w:rPr>
-      </w:pPr>
-      <w:proofErr w:type="spellStart"/>
-      <w:r>
-        <w:rPr>
-          <w:lang w:val="en-US"/>
-        </w:rPr>
-        <w:t>Modifiziert</w:t>
-      </w:r>
-      <w:proofErr w:type="spellEnd"/>
-      <w:r>
-        <w:rPr>
-          <w:lang w:val="en-US"/>
-        </w:rPr>
-        <w:t xml:space="preserve"> alle </w:t>
-      </w:r>
-      <w:proofErr w:type="spellStart"/>
-      <w:r>
-        <w:rPr>
-          <w:lang w:val="en-US"/>
-        </w:rPr>
-        <w:t>Elemente</w:t>
-      </w:r>
-      <w:proofErr w:type="spellEnd"/>
-      <w:r>
-        <w:rPr>
-          <w:lang w:val="en-US"/>
-        </w:rPr>
-        <w:t xml:space="preserve"> des Streams</w:t>
+      <w:r>
+        <w:t>Modifiziert alle Elemente des Streams</w:t>
       </w:r>
     </w:p>
     <w:p>
@@ -8054,6 +8005,7 @@
           <w:szCs w:val="24"/>
           <w:lang w:val="en-US"/>
         </w:rPr>
+        <w:lastRenderedPageBreak/>
         <w:t>.collect</w:t>
       </w:r>
       <w:proofErr w:type="gramEnd"/>
@@ -8107,7 +8059,6 @@
           <w:szCs w:val="24"/>
           <w:lang w:val="en-US"/>
         </w:rPr>
-        <w:lastRenderedPageBreak/>
         <w:t>System.out.println</w:t>
       </w:r>
       <w:proofErr w:type="spellEnd"/>
@@ -8186,7 +8137,7 @@
           <w:lang w:val="en-US"/>
         </w:rPr>
       </w:pPr>
-      <w:bookmarkStart w:id="20" w:name="_Toc68005645"/>
+      <w:bookmarkStart w:id="20" w:name="_Toc68032178"/>
       <w:proofErr w:type="gramStart"/>
       <w:r>
         <w:rPr>
@@ -8694,7 +8645,7 @@
       <w:pPr>
         <w:pStyle w:val="Heading3"/>
       </w:pPr>
-      <w:bookmarkStart w:id="21" w:name="_Toc68005646"/>
+      <w:bookmarkStart w:id="21" w:name="_Toc68032179"/>
       <w:r>
         <w:t>findAny</w:t>
       </w:r>
@@ -8704,6 +8655,11 @@
       <w:bookmarkEnd w:id="21"/>
     </w:p>
     <w:p>
+      <w:pPr>
+        <w:rPr>
+          <w:lang w:val="en-US"/>
+        </w:rPr>
+      </w:pPr>
       <w:r>
         <w:t xml:space="preserve">Ein Element aus </w:t>
       </w:r>
@@ -8711,9 +8667,15 @@
         <w:t xml:space="preserve">Stream bekommen als Optional. </w:t>
       </w:r>
       <w:r>
+        <w:rPr>
+          <w:lang w:val="en-US"/>
+        </w:rPr>
         <w:t>Stream leer -&gt; Optional leer</w:t>
       </w:r>
       <w:r>
+        <w:rPr>
+          <w:lang w:val="en-US"/>
+        </w:rPr>
         <w:t>.</w:t>
       </w:r>
     </w:p>
@@ -8762,30 +8724,22 @@
         <w:rPr>
           <w:b/>
           <w:bCs/>
-          <w:lang w:val="en-US"/>
         </w:rPr>
       </w:pPr>
       <w:r>
         <w:rPr>
           <w:b/>
           <w:bCs/>
-          <w:lang w:val="en-US"/>
         </w:rPr>
         <w:t>Returns Optional</w:t>
       </w:r>
     </w:p>
-    <w:p>
-      <w:pPr>
-        <w:rPr>
-          <w:lang w:val="en-US"/>
-        </w:rPr>
-      </w:pPr>
-    </w:p>
+    <w:p/>
     <w:p>
       <w:pPr>
         <w:pStyle w:val="Heading3"/>
       </w:pPr>
-      <w:bookmarkStart w:id="22" w:name="_Toc68005647"/>
+      <w:bookmarkStart w:id="22" w:name="_Toc68032180"/>
       <w:r>
         <w:t>findFirst</w:t>
       </w:r>
@@ -8844,7 +8798,6 @@
           <w:lang w:val="en-US"/>
         </w:rPr>
       </w:pPr>
-      <w:bookmarkStart w:id="23" w:name="_Toc68005648"/>
     </w:p>
     <w:p>
       <w:pPr>
@@ -8853,6 +8806,7 @@
           <w:lang w:val="en-US"/>
         </w:rPr>
       </w:pPr>
+      <w:bookmarkStart w:id="23" w:name="_Toc68032181"/>
       <w:proofErr w:type="gramStart"/>
       <w:r>
         <w:rPr>
@@ -9181,14 +9135,12 @@
         <w:rPr>
           <w:b/>
           <w:bCs/>
-          <w:lang w:val="en-US"/>
         </w:rPr>
       </w:pPr>
       <w:r>
         <w:rPr>
           <w:b/>
           <w:bCs/>
-          <w:lang w:val="en-US"/>
         </w:rPr>
         <w:t>Returns Optional</w:t>
       </w:r>
@@ -9211,6 +9163,7 @@
           <w:szCs w:val="24"/>
           <w:lang w:eastAsia="de-DE"/>
         </w:rPr>
+        <w:lastRenderedPageBreak/>
         <w:t xml:space="preserve">Analog </w:t>
       </w:r>
       <w:r>
@@ -9269,9 +9222,8 @@
       <w:pPr>
         <w:pStyle w:val="Heading3"/>
       </w:pPr>
-      <w:bookmarkStart w:id="24" w:name="_Toc68005649"/>
-      <w:r>
-        <w:lastRenderedPageBreak/>
+      <w:bookmarkStart w:id="24" w:name="_Toc68032182"/>
+      <w:r>
         <w:t>collect</w:t>
       </w:r>
       <w:r>
@@ -9486,9 +9438,8 @@
           <w:tab w:val="left" w:pos="1240"/>
         </w:tabs>
       </w:pPr>
-      <w:bookmarkStart w:id="25" w:name="_Toc68005650"/>
-      <w:r>
-        <w:lastRenderedPageBreak/>
+      <w:bookmarkStart w:id="25" w:name="_Toc68032183"/>
+      <w:r>
         <w:t>Beispiel</w:t>
       </w:r>
       <w:r>
@@ -9573,7 +9524,7 @@
           <w:lang w:val="en-US"/>
         </w:rPr>
       </w:pPr>
-      <w:bookmarkStart w:id="26" w:name="_Toc68005651"/>
+      <w:bookmarkStart w:id="26" w:name="_Toc68032184"/>
       <w:r>
         <w:rPr>
           <w:lang w:val="en-US"/>
@@ -9649,7 +9600,7 @@
           <w:lang w:val="en-US"/>
         </w:rPr>
       </w:pPr>
-      <w:bookmarkStart w:id="27" w:name="_Toc68005652"/>
+      <w:bookmarkStart w:id="27" w:name="_Toc68032185"/>
       <w:r>
         <w:rPr>
           <w:lang w:val="en-US"/>
@@ -9665,7 +9616,7 @@
           <w:lang w:val="en-US"/>
         </w:rPr>
       </w:pPr>
-      <w:bookmarkStart w:id="28" w:name="_Toc68005653"/>
+      <w:bookmarkStart w:id="28" w:name="_Toc68032186"/>
       <w:proofErr w:type="spellStart"/>
       <w:r>
         <w:rPr>
@@ -9831,7 +9782,7 @@
           <w:lang w:val="en-US"/>
         </w:rPr>
       </w:pPr>
-      <w:bookmarkStart w:id="29" w:name="_Toc68005654"/>
+      <w:bookmarkStart w:id="29" w:name="_Toc68032187"/>
       <w:r>
         <w:rPr>
           <w:lang w:val="en-US"/>
@@ -9966,14 +9917,704 @@
     </w:p>
     <w:p>
       <w:pPr>
+        <w:pStyle w:val="Heading2"/>
+        <w:rPr>
+          <w:lang w:val="en-US"/>
+        </w:rPr>
+      </w:pPr>
+      <w:r>
+        <w:rPr>
+          <w:lang w:val="en-US"/>
+        </w:rPr>
+        <w:lastRenderedPageBreak/>
+        <w:t>Fork Join</w:t>
+      </w:r>
+    </w:p>
+    <w:p>
+      <w:pPr>
+        <w:rPr>
+          <w:lang w:val="en-US"/>
+        </w:rPr>
+      </w:pPr>
+      <w:r>
+        <w:rPr>
+          <w:noProof/>
+          <w:lang w:val="en-US"/>
+        </w:rPr>
+        <w:drawing>
+          <wp:inline distT="0" distB="0" distL="0" distR="0" wp14:anchorId="67CC60E7" wp14:editId="1D552129">
+            <wp:extent cx="4927600" cy="2995272"/>
+            <wp:effectExtent l="0" t="0" r="6350" b="0"/>
+            <wp:docPr id="35" name="Picture 35"/>
+            <wp:cNvGraphicFramePr>
+              <a:graphicFrameLocks xmlns:a="http://schemas.openxmlformats.org/drawingml/2006/main" noChangeAspect="1"/>
+            </wp:cNvGraphicFramePr>
+            <a:graphic xmlns:a="http://schemas.openxmlformats.org/drawingml/2006/main">
+              <a:graphicData uri="http://schemas.openxmlformats.org/drawingml/2006/picture">
+                <pic:pic xmlns:pic="http://schemas.openxmlformats.org/drawingml/2006/picture">
+                  <pic:nvPicPr>
+                    <pic:cNvPr id="0" name="Picture 1"/>
+                    <pic:cNvPicPr>
+                      <a:picLocks noChangeAspect="1" noChangeArrowheads="1"/>
+                    </pic:cNvPicPr>
+                  </pic:nvPicPr>
+                  <pic:blipFill>
+                    <a:blip r:embed="rId28">
+                      <a:extLst>
+                        <a:ext uri="{28A0092B-C50C-407E-A947-70E740481C1C}">
+                          <a14:useLocalDpi xmlns:a14="http://schemas.microsoft.com/office/drawing/2010/main" val="0"/>
+                        </a:ext>
+                      </a:extLst>
+                    </a:blip>
+                    <a:srcRect/>
+                    <a:stretch>
+                      <a:fillRect/>
+                    </a:stretch>
+                  </pic:blipFill>
+                  <pic:spPr bwMode="auto">
+                    <a:xfrm>
+                      <a:off x="0" y="0"/>
+                      <a:ext cx="4934134" cy="2999244"/>
+                    </a:xfrm>
+                    <a:prstGeom prst="rect">
+                      <a:avLst/>
+                    </a:prstGeom>
+                    <a:noFill/>
+                    <a:ln>
+                      <a:noFill/>
+                    </a:ln>
+                  </pic:spPr>
+                </pic:pic>
+              </a:graphicData>
+            </a:graphic>
+          </wp:inline>
+        </w:drawing>
+      </w:r>
+    </w:p>
+    <w:p>
+      <w:pPr>
+        <w:rPr>
+          <w:noProof/>
+          <w:lang w:val="en-US"/>
+        </w:rPr>
+      </w:pPr>
+    </w:p>
+    <w:p>
+      <w:pPr>
+        <w:rPr>
+          <w:noProof/>
+          <w:lang w:val="en-US"/>
+        </w:rPr>
+      </w:pPr>
+    </w:p>
+    <w:p>
+      <w:pPr>
+        <w:rPr>
+          <w:noProof/>
+          <w:lang w:val="en-US"/>
+        </w:rPr>
+      </w:pPr>
+    </w:p>
+    <w:p>
+      <w:pPr>
+        <w:rPr>
+          <w:noProof/>
+          <w:lang w:val="en-US"/>
+        </w:rPr>
+      </w:pPr>
+      <w:r>
+        <w:rPr>
+          <w:noProof/>
+          <w:lang w:val="en-US"/>
+        </w:rPr>
+        <w:drawing>
+          <wp:inline distT="0" distB="0" distL="0" distR="0" wp14:anchorId="31FA519E" wp14:editId="6B19DEA8">
+            <wp:extent cx="4941058" cy="3171371"/>
+            <wp:effectExtent l="0" t="0" r="0" b="0"/>
+            <wp:docPr id="40" name="Picture 40"/>
+            <wp:cNvGraphicFramePr>
+              <a:graphicFrameLocks xmlns:a="http://schemas.openxmlformats.org/drawingml/2006/main" noChangeAspect="1"/>
+            </wp:cNvGraphicFramePr>
+            <a:graphic xmlns:a="http://schemas.openxmlformats.org/drawingml/2006/main">
+              <a:graphicData uri="http://schemas.openxmlformats.org/drawingml/2006/picture">
+                <pic:pic xmlns:pic="http://schemas.openxmlformats.org/drawingml/2006/picture">
+                  <pic:nvPicPr>
+                    <pic:cNvPr id="0" name="Picture 3"/>
+                    <pic:cNvPicPr>
+                      <a:picLocks noChangeAspect="1" noChangeArrowheads="1"/>
+                    </pic:cNvPicPr>
+                  </pic:nvPicPr>
+                  <pic:blipFill>
+                    <a:blip r:embed="rId29">
+                      <a:extLst>
+                        <a:ext uri="{28A0092B-C50C-407E-A947-70E740481C1C}">
+                          <a14:useLocalDpi xmlns:a14="http://schemas.microsoft.com/office/drawing/2010/main" val="0"/>
+                        </a:ext>
+                      </a:extLst>
+                    </a:blip>
+                    <a:srcRect/>
+                    <a:stretch>
+                      <a:fillRect/>
+                    </a:stretch>
+                  </pic:blipFill>
+                  <pic:spPr bwMode="auto">
+                    <a:xfrm>
+                      <a:off x="0" y="0"/>
+                      <a:ext cx="4959294" cy="3183076"/>
+                    </a:xfrm>
+                    <a:prstGeom prst="rect">
+                      <a:avLst/>
+                    </a:prstGeom>
+                    <a:noFill/>
+                    <a:ln>
+                      <a:noFill/>
+                    </a:ln>
+                  </pic:spPr>
+                </pic:pic>
+              </a:graphicData>
+            </a:graphic>
+          </wp:inline>
+        </w:drawing>
+      </w:r>
+    </w:p>
+    <w:p>
+      <w:pPr>
+        <w:rPr>
+          <w:noProof/>
+          <w:lang w:val="en-US"/>
+        </w:rPr>
+      </w:pPr>
+    </w:p>
+    <w:p>
+      <w:pPr>
+        <w:rPr>
+          <w:b/>
+          <w:bCs/>
+          <w:noProof/>
+          <w:lang w:val="en-US"/>
+        </w:rPr>
+      </w:pPr>
+      <w:r>
+        <w:rPr>
+          <w:b/>
+          <w:bCs/>
+          <w:noProof/>
+          <w:lang w:val="en-US"/>
+        </w:rPr>
+        <w:t>extends RecursiveTaks&lt;Type&gt;</w:t>
+      </w:r>
+    </w:p>
+    <w:p>
+      <w:pPr>
+        <w:rPr>
+          <w:b/>
+          <w:bCs/>
+          <w:noProof/>
+          <w:lang w:val="en-US"/>
+        </w:rPr>
+      </w:pPr>
+      <w:r>
+        <w:rPr>
+          <w:b/>
+          <w:bCs/>
+          <w:noProof/>
+          <w:lang w:val="en-US"/>
+        </w:rPr>
+        <w:t>@Override compute()</w:t>
+      </w:r>
+    </w:p>
+    <w:p>
+      <w:pPr>
+        <w:rPr>
+          <w:lang w:val="en-US"/>
+        </w:rPr>
+      </w:pPr>
+      <w:r>
+        <w:rPr>
+          <w:noProof/>
+          <w:lang w:val="en-US"/>
+        </w:rPr>
+        <w:lastRenderedPageBreak/>
+        <w:drawing>
+          <wp:inline distT="0" distB="0" distL="0" distR="0" wp14:anchorId="4695EA6F" wp14:editId="0BA72026">
+            <wp:extent cx="5130800" cy="3183327"/>
+            <wp:effectExtent l="0" t="0" r="0" b="0"/>
+            <wp:docPr id="38" name="Picture 38"/>
+            <wp:cNvGraphicFramePr>
+              <a:graphicFrameLocks xmlns:a="http://schemas.openxmlformats.org/drawingml/2006/main" noChangeAspect="1"/>
+            </wp:cNvGraphicFramePr>
+            <a:graphic xmlns:a="http://schemas.openxmlformats.org/drawingml/2006/main">
+              <a:graphicData uri="http://schemas.openxmlformats.org/drawingml/2006/picture">
+                <pic:pic xmlns:pic="http://schemas.openxmlformats.org/drawingml/2006/picture">
+                  <pic:nvPicPr>
+                    <pic:cNvPr id="0" name="Picture 2"/>
+                    <pic:cNvPicPr>
+                      <a:picLocks noChangeAspect="1" noChangeArrowheads="1"/>
+                    </pic:cNvPicPr>
+                  </pic:nvPicPr>
+                  <pic:blipFill>
+                    <a:blip r:embed="rId30">
+                      <a:extLst>
+                        <a:ext uri="{28A0092B-C50C-407E-A947-70E740481C1C}">
+                          <a14:useLocalDpi xmlns:a14="http://schemas.microsoft.com/office/drawing/2010/main" val="0"/>
+                        </a:ext>
+                      </a:extLst>
+                    </a:blip>
+                    <a:srcRect/>
+                    <a:stretch>
+                      <a:fillRect/>
+                    </a:stretch>
+                  </pic:blipFill>
+                  <pic:spPr bwMode="auto">
+                    <a:xfrm>
+                      <a:off x="0" y="0"/>
+                      <a:ext cx="5138477" cy="3188090"/>
+                    </a:xfrm>
+                    <a:prstGeom prst="rect">
+                      <a:avLst/>
+                    </a:prstGeom>
+                    <a:noFill/>
+                    <a:ln>
+                      <a:noFill/>
+                    </a:ln>
+                  </pic:spPr>
+                </pic:pic>
+              </a:graphicData>
+            </a:graphic>
+          </wp:inline>
+        </w:drawing>
+      </w:r>
+    </w:p>
+    <w:p>
+      <w:pPr>
+        <w:rPr>
+          <w:lang w:val="en-US"/>
+        </w:rPr>
+      </w:pPr>
+    </w:p>
+    <w:p>
+      <w:pPr>
+        <w:pStyle w:val="Heading3"/>
+        <w:rPr>
+          <w:lang w:val="en-US"/>
+        </w:rPr>
+      </w:pPr>
+      <w:proofErr w:type="spellStart"/>
+      <w:r>
+        <w:rPr>
+          <w:lang w:val="en-US"/>
+        </w:rPr>
+        <w:t>Beispiel</w:t>
+      </w:r>
+      <w:proofErr w:type="spellEnd"/>
+    </w:p>
+    <w:p>
+      <w:pPr>
         <w:pStyle w:val="Code"/>
         <w:rPr>
           <w:lang w:val="en-US"/>
         </w:rPr>
       </w:pPr>
-    </w:p>
-    <w:p>
-      <w:pPr>
+      <w:r>
+        <w:rPr>
+          <w:lang w:val="en-US"/>
+        </w:rPr>
+        <w:t xml:space="preserve">class </w:t>
+      </w:r>
+      <w:proofErr w:type="spellStart"/>
+      <w:r>
+        <w:rPr>
+          <w:lang w:val="en-US"/>
+        </w:rPr>
+        <w:t>DocumentSearchTask</w:t>
+      </w:r>
+      <w:proofErr w:type="spellEnd"/>
+      <w:r>
+        <w:rPr>
+          <w:lang w:val="en-US"/>
+        </w:rPr>
+        <w:t xml:space="preserve"> extends </w:t>
+      </w:r>
+      <w:proofErr w:type="spellStart"/>
+      <w:r>
+        <w:rPr>
+          <w:lang w:val="en-US"/>
+        </w:rPr>
+        <w:t>RecursiveTask</w:t>
+      </w:r>
+      <w:proofErr w:type="spellEnd"/>
+      <w:r>
+        <w:rPr>
+          <w:lang w:val="en-US"/>
+        </w:rPr>
+        <w:t>&lt;Long&gt; {</w:t>
+      </w:r>
+    </w:p>
+    <w:p>
+      <w:pPr>
+        <w:pStyle w:val="Code"/>
+      </w:pPr>
+      <w:r>
+        <w:t>...</w:t>
+      </w:r>
+    </w:p>
+    <w:p>
+      <w:pPr>
+        <w:pStyle w:val="Code"/>
+      </w:pPr>
+      <w:r>
+        <w:t xml:space="preserve">    @Override</w:t>
+      </w:r>
+    </w:p>
+    <w:p>
+      <w:pPr>
+        <w:pStyle w:val="Code"/>
+      </w:pPr>
+      <w:r>
+        <w:t xml:space="preserve">    protected Long compute() {</w:t>
+      </w:r>
+    </w:p>
+    <w:p>
+      <w:pPr>
+        <w:pStyle w:val="Code"/>
+      </w:pPr>
+      <w:r>
+        <w:tab/>
+        <w:t>...</w:t>
+      </w:r>
+    </w:p>
+    <w:p>
+      <w:pPr>
+        <w:pStyle w:val="Code"/>
+        <w:rPr>
+          <w:lang w:val="en-US"/>
+        </w:rPr>
+      </w:pPr>
+      <w:r>
+        <w:tab/>
+      </w:r>
+      <w:r>
+        <w:rPr>
+          <w:lang w:val="en-US"/>
+        </w:rPr>
+        <w:t xml:space="preserve">return </w:t>
+      </w:r>
+      <w:proofErr w:type="spellStart"/>
+      <w:proofErr w:type="gramStart"/>
+      <w:r>
+        <w:rPr>
+          <w:lang w:val="en-US"/>
+        </w:rPr>
+        <w:t>occurrencesCount</w:t>
+      </w:r>
+      <w:proofErr w:type="spellEnd"/>
+      <w:r>
+        <w:rPr>
+          <w:lang w:val="en-US"/>
+        </w:rPr>
+        <w:t>(</w:t>
+      </w:r>
+      <w:proofErr w:type="gramEnd"/>
+      <w:r>
+        <w:rPr>
+          <w:lang w:val="en-US"/>
+        </w:rPr>
+        <w:t xml:space="preserve">document, </w:t>
+      </w:r>
+      <w:proofErr w:type="spellStart"/>
+      <w:r>
+        <w:rPr>
+          <w:lang w:val="en-US"/>
+        </w:rPr>
+        <w:t>searchedWord</w:t>
+      </w:r>
+      <w:proofErr w:type="spellEnd"/>
+      <w:r>
+        <w:rPr>
+          <w:lang w:val="en-US"/>
+        </w:rPr>
+        <w:t>);</w:t>
+      </w:r>
+    </w:p>
+    <w:p>
+      <w:pPr>
+        <w:pStyle w:val="Code"/>
+        <w:rPr>
+          <w:lang w:val="en-US"/>
+        </w:rPr>
+      </w:pPr>
+      <w:r>
+        <w:rPr>
+          <w:lang w:val="en-US"/>
+        </w:rPr>
+        <w:t xml:space="preserve">    }</w:t>
+      </w:r>
+    </w:p>
+    <w:p>
+      <w:pPr>
+        <w:pStyle w:val="Code"/>
+        <w:rPr>
+          <w:lang w:val="en-US"/>
+        </w:rPr>
+      </w:pPr>
+      <w:r>
+        <w:rPr>
+          <w:lang w:val="en-US"/>
+        </w:rPr>
+        <w:t>}</w:t>
+      </w:r>
+    </w:p>
+    <w:p>
+      <w:pPr>
+        <w:pStyle w:val="Code"/>
+        <w:rPr>
+          <w:lang w:val="en-US"/>
+        </w:rPr>
+      </w:pPr>
+    </w:p>
+    <w:p>
+      <w:pPr>
+        <w:pStyle w:val="Code"/>
+        <w:rPr>
+          <w:lang w:val="en-US"/>
+        </w:rPr>
+      </w:pPr>
+      <w:proofErr w:type="spellStart"/>
+      <w:r>
+        <w:rPr>
+          <w:lang w:val="en-US"/>
+        </w:rPr>
+        <w:t>ForkJoinPool</w:t>
+      </w:r>
+      <w:proofErr w:type="spellEnd"/>
+      <w:r>
+        <w:rPr>
+          <w:lang w:val="en-US"/>
+        </w:rPr>
+        <w:t xml:space="preserve"> </w:t>
+      </w:r>
+      <w:proofErr w:type="spellStart"/>
+      <w:r>
+        <w:rPr>
+          <w:lang w:val="en-US"/>
+        </w:rPr>
+        <w:t>forkJoinPool</w:t>
+      </w:r>
+      <w:proofErr w:type="spellEnd"/>
+      <w:r>
+        <w:rPr>
+          <w:lang w:val="en-US"/>
+        </w:rPr>
+        <w:t xml:space="preserve"> = new </w:t>
+      </w:r>
+      <w:proofErr w:type="spellStart"/>
+      <w:proofErr w:type="gramStart"/>
+      <w:r>
+        <w:rPr>
+          <w:lang w:val="en-US"/>
+        </w:rPr>
+        <w:t>ForkJointPool</w:t>
+      </w:r>
+      <w:proofErr w:type="spellEnd"/>
+      <w:r>
+        <w:rPr>
+          <w:lang w:val="en-US"/>
+        </w:rPr>
+        <w:t>(</w:t>
+      </w:r>
+      <w:proofErr w:type="gramEnd"/>
+      <w:r>
+        <w:rPr>
+          <w:lang w:val="en-US"/>
+        </w:rPr>
+        <w:t>);</w:t>
+      </w:r>
+    </w:p>
+    <w:p>
+      <w:pPr>
+        <w:pStyle w:val="Code"/>
+        <w:rPr>
+          <w:lang w:val="en-US"/>
+        </w:rPr>
+      </w:pPr>
+      <w:proofErr w:type="spellStart"/>
+      <w:r>
+        <w:rPr>
+          <w:lang w:val="en-US"/>
+        </w:rPr>
+        <w:t>DocumentSearchTask</w:t>
+      </w:r>
+      <w:proofErr w:type="spellEnd"/>
+      <w:r>
+        <w:rPr>
+          <w:lang w:val="en-US"/>
+        </w:rPr>
+        <w:t xml:space="preserve"> </w:t>
+      </w:r>
+      <w:proofErr w:type="spellStart"/>
+      <w:r>
+        <w:rPr>
+          <w:lang w:val="en-US"/>
+        </w:rPr>
+        <w:t>customRecursiveTask</w:t>
+      </w:r>
+      <w:proofErr w:type="spellEnd"/>
+      <w:r>
+        <w:rPr>
+          <w:lang w:val="en-US"/>
+        </w:rPr>
+        <w:t xml:space="preserve"> = new </w:t>
+      </w:r>
+      <w:proofErr w:type="spellStart"/>
+      <w:r>
+        <w:rPr>
+          <w:lang w:val="en-US"/>
+        </w:rPr>
+        <w:t>DocumentSearchTask</w:t>
+      </w:r>
+      <w:proofErr w:type="spellEnd"/>
+      <w:r>
+        <w:rPr>
+          <w:lang w:val="en-US"/>
+        </w:rPr>
+        <w:t>(...)</w:t>
+      </w:r>
+    </w:p>
+    <w:p>
+      <w:pPr>
+        <w:pStyle w:val="Code"/>
+        <w:rPr>
+          <w:lang w:val="en-US"/>
+        </w:rPr>
+      </w:pPr>
+      <w:r>
+        <w:rPr>
+          <w:lang w:val="en-US"/>
+        </w:rPr>
+        <w:t>long</w:t>
+      </w:r>
+      <w:r>
+        <w:rPr>
+          <w:lang w:val="en-US"/>
+        </w:rPr>
+        <w:t xml:space="preserve"> result = </w:t>
+      </w:r>
+      <w:proofErr w:type="spellStart"/>
+      <w:r>
+        <w:rPr>
+          <w:lang w:val="en-US"/>
+        </w:rPr>
+        <w:t>forkJoinPool.invoke</w:t>
+      </w:r>
+      <w:proofErr w:type="spellEnd"/>
+      <w:r>
+        <w:rPr>
+          <w:lang w:val="en-US"/>
+        </w:rPr>
+        <w:t>(</w:t>
+      </w:r>
+      <w:proofErr w:type="spellStart"/>
+      <w:r>
+        <w:rPr>
+          <w:lang w:val="en-US"/>
+        </w:rPr>
+        <w:t>customRecursiveTask</w:t>
+      </w:r>
+      <w:proofErr w:type="spellEnd"/>
+      <w:proofErr w:type="gramStart"/>
+      <w:r>
+        <w:rPr>
+          <w:lang w:val="en-US"/>
+        </w:rPr>
+        <w:t>);</w:t>
+      </w:r>
+      <w:proofErr w:type="gramEnd"/>
+    </w:p>
+    <w:p>
+      <w:pPr>
+        <w:rPr>
+          <w:lang w:val="en-US"/>
+        </w:rPr>
+      </w:pPr>
+    </w:p>
+    <w:p>
+      <w:pPr>
+        <w:pStyle w:val="Heading3"/>
+        <w:rPr>
+          <w:lang w:val="en-US"/>
+        </w:rPr>
+      </w:pPr>
+      <w:r>
+        <w:rPr>
+          <w:lang w:val="en-US"/>
+        </w:rPr>
+        <w:lastRenderedPageBreak/>
+        <w:t>Thread-Safe Classes</w:t>
+      </w:r>
+    </w:p>
+    <w:p>
+      <w:pPr>
+        <w:rPr>
+          <w:lang w:val="en-US"/>
+        </w:rPr>
+      </w:pPr>
+      <w:r>
+        <w:rPr>
+          <w:noProof/>
+        </w:rPr>
+        <w:drawing>
+          <wp:inline distT="0" distB="0" distL="0" distR="0" wp14:anchorId="37EC1DB2" wp14:editId="5554BC20">
+            <wp:extent cx="4848316" cy="3156857"/>
+            <wp:effectExtent l="0" t="0" r="0" b="5715"/>
+            <wp:docPr id="41" name="Picture 41"/>
+            <wp:cNvGraphicFramePr>
+              <a:graphicFrameLocks xmlns:a="http://schemas.openxmlformats.org/drawingml/2006/main" noChangeAspect="1"/>
+            </wp:cNvGraphicFramePr>
+            <a:graphic xmlns:a="http://schemas.openxmlformats.org/drawingml/2006/main">
+              <a:graphicData uri="http://schemas.openxmlformats.org/drawingml/2006/picture">
+                <pic:pic xmlns:pic="http://schemas.openxmlformats.org/drawingml/2006/picture">
+                  <pic:nvPicPr>
+                    <pic:cNvPr id="0" name="Picture 4"/>
+                    <pic:cNvPicPr>
+                      <a:picLocks noChangeAspect="1" noChangeArrowheads="1"/>
+                    </pic:cNvPicPr>
+                  </pic:nvPicPr>
+                  <pic:blipFill>
+                    <a:blip r:embed="rId31">
+                      <a:extLst>
+                        <a:ext uri="{28A0092B-C50C-407E-A947-70E740481C1C}">
+                          <a14:useLocalDpi xmlns:a14="http://schemas.microsoft.com/office/drawing/2010/main" val="0"/>
+                        </a:ext>
+                      </a:extLst>
+                    </a:blip>
+                    <a:srcRect/>
+                    <a:stretch>
+                      <a:fillRect/>
+                    </a:stretch>
+                  </pic:blipFill>
+                  <pic:spPr bwMode="auto">
+                    <a:xfrm>
+                      <a:off x="0" y="0"/>
+                      <a:ext cx="4873323" cy="3173139"/>
+                    </a:xfrm>
+                    <a:prstGeom prst="rect">
+                      <a:avLst/>
+                    </a:prstGeom>
+                    <a:noFill/>
+                    <a:ln>
+                      <a:noFill/>
+                    </a:ln>
+                  </pic:spPr>
+                </pic:pic>
+              </a:graphicData>
+            </a:graphic>
+          </wp:inline>
+        </w:drawing>
+      </w:r>
+    </w:p>
+    <w:p>
+      <w:pPr>
+        <w:pStyle w:val="Heading2"/>
         <w:rPr>
           <w:lang w:val="en-US"/>
         </w:rPr>
@@ -9987,14 +10628,13 @@
           <w:lang w:val="en-US" w:eastAsia="de-DE"/>
         </w:rPr>
       </w:pPr>
-      <w:bookmarkStart w:id="30" w:name="_Toc68005655"/>
+      <w:bookmarkStart w:id="30" w:name="_Toc68032188"/>
       <w:proofErr w:type="spellStart"/>
       <w:r>
         <w:rPr>
           <w:rFonts w:eastAsia="Times New Roman"/>
           <w:lang w:val="en-US" w:eastAsia="de-DE"/>
         </w:rPr>
-        <w:lastRenderedPageBreak/>
         <w:t>Actor</w:t>
       </w:r>
       <w:r>
@@ -10014,7 +10654,7 @@
           <w:lang w:val="en-US" w:eastAsia="de-DE"/>
         </w:rPr>
       </w:pPr>
-      <w:bookmarkStart w:id="31" w:name="_Toc68005656"/>
+      <w:bookmarkStart w:id="31" w:name="_Toc68032189"/>
       <w:r>
         <w:rPr>
           <w:lang w:val="en-US" w:eastAsia="de-DE"/>
@@ -10051,7 +10691,7 @@
                     </pic:cNvPicPr>
                   </pic:nvPicPr>
                   <pic:blipFill>
-                    <a:blip r:embed="rId28">
+                    <a:blip r:embed="rId32">
                       <a:extLst>
                         <a:ext uri="{28A0092B-C50C-407E-A947-70E740481C1C}">
                           <a14:useLocalDpi xmlns:a14="http://schemas.microsoft.com/office/drawing/2010/main" val="0"/>
@@ -10090,11 +10730,12 @@
           <w:lang w:val="en-US" w:eastAsia="de-DE"/>
         </w:rPr>
       </w:pPr>
-      <w:bookmarkStart w:id="32" w:name="_Toc68005657"/>
+      <w:bookmarkStart w:id="32" w:name="_Toc68032190"/>
       <w:r>
         <w:rPr>
           <w:lang w:val="en-US" w:eastAsia="de-DE"/>
         </w:rPr>
+        <w:lastRenderedPageBreak/>
         <w:t>Actor</w:t>
       </w:r>
       <w:bookmarkEnd w:id="32"/>
@@ -10127,7 +10768,7 @@
                     </pic:cNvPicPr>
                   </pic:nvPicPr>
                   <pic:blipFill>
-                    <a:blip r:embed="rId29">
+                    <a:blip r:embed="rId33">
                       <a:extLst>
                         <a:ext uri="{28A0092B-C50C-407E-A947-70E740481C1C}">
                           <a14:useLocalDpi xmlns:a14="http://schemas.microsoft.com/office/drawing/2010/main" val="0"/>
@@ -10174,7 +10815,7 @@
           <w:lang w:val="en-US"/>
         </w:rPr>
       </w:pPr>
-      <w:bookmarkStart w:id="33" w:name="_Toc68005658"/>
+      <w:bookmarkStart w:id="33" w:name="_Toc68032191"/>
       <w:r>
         <w:rPr>
           <w:lang w:val="en-US"/>
@@ -10201,7 +10842,6 @@
           <w:noProof/>
           <w:lang w:val="en-US"/>
         </w:rPr>
-        <w:lastRenderedPageBreak/>
         <w:drawing>
           <wp:inline distT="0" distB="0" distL="0" distR="0" wp14:anchorId="1CB01A57" wp14:editId="73C2A599">
             <wp:extent cx="5756910" cy="3093085"/>
@@ -10220,7 +10860,7 @@
                     </pic:cNvPicPr>
                   </pic:nvPicPr>
                   <pic:blipFill>
-                    <a:blip r:embed="rId30">
+                    <a:blip r:embed="rId34">
                       <a:extLst>
                         <a:ext uri="{28A0092B-C50C-407E-A947-70E740481C1C}">
                           <a14:useLocalDpi xmlns:a14="http://schemas.microsoft.com/office/drawing/2010/main" val="0"/>
@@ -10284,6 +10924,7 @@
           <w:noProof/>
           <w:lang w:val="en-US"/>
         </w:rPr>
+        <w:lastRenderedPageBreak/>
         <w:drawing>
           <wp:inline distT="0" distB="0" distL="0" distR="0" wp14:anchorId="0C5E4C99" wp14:editId="570F7794">
             <wp:extent cx="5756910" cy="3761105"/>
@@ -10302,7 +10943,7 @@
                     </pic:cNvPicPr>
                   </pic:nvPicPr>
                   <pic:blipFill>
-                    <a:blip r:embed="rId31">
+                    <a:blip r:embed="rId35">
                       <a:extLst>
                         <a:ext uri="{28A0092B-C50C-407E-A947-70E740481C1C}">
                           <a14:useLocalDpi xmlns:a14="http://schemas.microsoft.com/office/drawing/2010/main" val="0"/>
@@ -10348,13 +10989,12 @@
           <w:lang w:val="en-US"/>
         </w:rPr>
       </w:pPr>
-      <w:bookmarkStart w:id="34" w:name="_Toc68005659"/>
-      <w:proofErr w:type="spellStart"/>
-      <w:r>
-        <w:rPr>
-          <w:lang w:val="en-US"/>
-        </w:rPr>
-        <w:lastRenderedPageBreak/>
+      <w:bookmarkStart w:id="34" w:name="_Toc68032192"/>
+      <w:proofErr w:type="spellStart"/>
+      <w:r>
+        <w:rPr>
+          <w:lang w:val="en-US"/>
+        </w:rPr>
         <w:t>Akka</w:t>
       </w:r>
       <w:bookmarkEnd w:id="34"/>
@@ -10367,7 +11007,7 @@
           <w:lang w:val="en-US"/>
         </w:rPr>
       </w:pPr>
-      <w:bookmarkStart w:id="35" w:name="_Toc68005660"/>
+      <w:bookmarkStart w:id="35" w:name="_Toc68032193"/>
       <w:proofErr w:type="spellStart"/>
       <w:r>
         <w:rPr>
@@ -10399,7 +11039,7 @@
           <w:lang w:val="en-US"/>
         </w:rPr>
       </w:pPr>
-      <w:bookmarkStart w:id="36" w:name="_Toc68005661"/>
+      <w:bookmarkStart w:id="36" w:name="_Toc68032194"/>
       <w:proofErr w:type="spellStart"/>
       <w:r>
         <w:rPr>
@@ -10501,7 +11141,7 @@
           <w:lang w:val="en-US"/>
         </w:rPr>
       </w:pPr>
-      <w:bookmarkStart w:id="37" w:name="_Toc68005662"/>
+      <w:bookmarkStart w:id="37" w:name="_Toc68032195"/>
       <w:proofErr w:type="spellStart"/>
       <w:r>
         <w:rPr>
@@ -10892,6 +11532,12 @@
           <w:lang w:val="en-US"/>
         </w:rPr>
         <w:br/>
+      </w:r>
+      <w:r>
+        <w:rPr>
+          <w:lang w:val="en-US"/>
+        </w:rPr>
+        <w:lastRenderedPageBreak/>
         <w:t xml:space="preserve">        .build();</w:t>
       </w:r>
       <w:r>
@@ -10916,7 +11562,7 @@
           <w:lang w:val="en-US"/>
         </w:rPr>
       </w:pPr>
-      <w:bookmarkStart w:id="38" w:name="_Toc68005663"/>
+      <w:bookmarkStart w:id="38" w:name="_Toc68032196"/>
       <w:proofErr w:type="spellStart"/>
       <w:r>
         <w:rPr>
@@ -11056,7 +11702,7 @@
           <w:lang w:val="en-US"/>
         </w:rPr>
       </w:pPr>
-      <w:bookmarkStart w:id="39" w:name="_Toc68005664"/>
+      <w:bookmarkStart w:id="39" w:name="_Toc68032197"/>
       <w:proofErr w:type="spellStart"/>
       <w:r>
         <w:rPr>
@@ -11284,7 +11930,7 @@
           <w:lang w:eastAsia="de-DE"/>
         </w:rPr>
       </w:pPr>
-      <w:bookmarkStart w:id="40" w:name="_Toc68005665"/>
+      <w:bookmarkStart w:id="40" w:name="_Toc68032198"/>
       <w:r>
         <w:rPr>
           <w:rFonts w:eastAsia="Times New Roman"/>
@@ -11379,12 +12025,6 @@
           <w:lang w:val="en-US"/>
         </w:rPr>
         <w:br/>
-      </w:r>
-      <w:r>
-        <w:rPr>
-          <w:lang w:val="en-US"/>
-        </w:rPr>
-        <w:lastRenderedPageBreak/>
         <w:t xml:space="preserve">  public </w:t>
       </w:r>
       <w:proofErr w:type="gramStart"/>
@@ -11544,7 +12184,7 @@
           <w:lang w:val="en-US"/>
         </w:rPr>
       </w:pPr>
-      <w:bookmarkStart w:id="41" w:name="_Toc68005666"/>
+      <w:bookmarkStart w:id="41" w:name="_Toc68032199"/>
       <w:proofErr w:type="spellStart"/>
       <w:r>
         <w:rPr>
@@ -11612,6 +12252,7 @@
         <w:rPr>
           <w:noProof/>
         </w:rPr>
+        <w:lastRenderedPageBreak/>
         <w:drawing>
           <wp:inline distT="0" distB="0" distL="0" distR="0" wp14:anchorId="571ABDB4" wp14:editId="353F2EE9">
             <wp:extent cx="5760720" cy="3448685"/>
@@ -11630,7 +12271,7 @@
                     </pic:cNvPicPr>
                   </pic:nvPicPr>
                   <pic:blipFill>
-                    <a:blip r:embed="rId32">
+                    <a:blip r:embed="rId36">
                       <a:extLst>
                         <a:ext uri="{28A0092B-C50C-407E-A947-70E740481C1C}">
                           <a14:useLocalDpi xmlns:a14="http://schemas.microsoft.com/office/drawing/2010/main" val="0"/>
@@ -11673,7 +12314,7 @@
       <w:pPr>
         <w:pStyle w:val="Heading3"/>
       </w:pPr>
-      <w:bookmarkStart w:id="42" w:name="_Toc68005667"/>
+      <w:bookmarkStart w:id="42" w:name="_Toc68032200"/>
       <w:r>
         <w:t>match()</w:t>
       </w:r>
@@ -11785,7 +12426,7 @@
           <w:lang w:val="en-US"/>
         </w:rPr>
       </w:pPr>
-      <w:bookmarkStart w:id="43" w:name="_Toc68005668"/>
+      <w:bookmarkStart w:id="43" w:name="_Toc68032201"/>
       <w:proofErr w:type="spellStart"/>
       <w:proofErr w:type="gramStart"/>
       <w:r>
@@ -11882,7 +12523,7 @@
           <w:lang w:val="en-US"/>
         </w:rPr>
       </w:pPr>
-      <w:bookmarkStart w:id="44" w:name="_Toc68005669"/>
+      <w:bookmarkStart w:id="44" w:name="_Toc68032202"/>
       <w:proofErr w:type="gramStart"/>
       <w:r>
         <w:rPr>
@@ -11940,166 +12581,166 @@
           <w:lang w:val="en-US"/>
         </w:rPr>
       </w:pPr>
-      <w:bookmarkStart w:id="45" w:name="_Toc68005670"/>
+      <w:bookmarkStart w:id="45" w:name="_Toc68032203"/>
       <w:proofErr w:type="gramStart"/>
       <w:r>
         <w:rPr>
           <w:lang w:val="en-US"/>
         </w:rPr>
+        <w:t>tell(</w:t>
+      </w:r>
+      <w:proofErr w:type="gramEnd"/>
+      <w:r>
+        <w:rPr>
+          <w:lang w:val="en-US"/>
+        </w:rPr>
+        <w:t>)</w:t>
+      </w:r>
+      <w:bookmarkEnd w:id="45"/>
+    </w:p>
+    <w:p>
+      <w:pPr>
+        <w:rPr>
+          <w:lang w:val="en-US"/>
+        </w:rPr>
+      </w:pPr>
+      <w:r>
+        <w:rPr>
+          <w:lang w:val="en-US"/>
+        </w:rPr>
+        <w:t xml:space="preserve">sender sends a message to </w:t>
+      </w:r>
+      <w:r>
+        <w:rPr>
+          <w:lang w:val="en-US"/>
+        </w:rPr>
+        <w:t>actor:</w:t>
+      </w:r>
+    </w:p>
+    <w:p>
+      <w:pPr>
+        <w:pStyle w:val="Code"/>
+        <w:rPr>
+          <w:lang w:val="en-US"/>
+        </w:rPr>
+      </w:pPr>
+      <w:proofErr w:type="spellStart"/>
+      <w:proofErr w:type="gramStart"/>
+      <w:r>
+        <w:rPr>
+          <w:lang w:val="en-US"/>
+        </w:rPr>
+        <w:t>actor.tell</w:t>
+      </w:r>
+      <w:proofErr w:type="spellEnd"/>
+      <w:proofErr w:type="gramEnd"/>
+      <w:r>
+        <w:rPr>
+          <w:lang w:val="en-US"/>
+        </w:rPr>
+        <w:t>(message, sender);</w:t>
+      </w:r>
+    </w:p>
+    <w:p>
+      <w:pPr>
+        <w:rPr>
+          <w:lang w:val="en-US"/>
+        </w:rPr>
+      </w:pPr>
+    </w:p>
+    <w:p>
+      <w:pPr>
+        <w:pStyle w:val="Code"/>
+        <w:rPr>
+          <w:lang w:val="en-US"/>
+        </w:rPr>
+      </w:pPr>
+      <w:proofErr w:type="spellStart"/>
+      <w:proofErr w:type="gramStart"/>
+      <w:r>
+        <w:rPr>
+          <w:lang w:val="en-US"/>
+        </w:rPr>
+        <w:t>ping.tell</w:t>
+      </w:r>
+      <w:proofErr w:type="spellEnd"/>
+      <w:proofErr w:type="gramEnd"/>
+      <w:r>
+        <w:rPr>
+          <w:lang w:val="en-US"/>
+        </w:rPr>
+        <w:t xml:space="preserve">(0, </w:t>
+      </w:r>
+      <w:proofErr w:type="spellStart"/>
+      <w:r>
+        <w:rPr>
+          <w:lang w:val="en-US"/>
+        </w:rPr>
+        <w:t>ActorRef.noSender</w:t>
+      </w:r>
+      <w:proofErr w:type="spellEnd"/>
+      <w:r>
+        <w:rPr>
+          <w:lang w:val="en-US"/>
+        </w:rPr>
+        <w:t>());</w:t>
+      </w:r>
+    </w:p>
+    <w:p>
+      <w:r>
+        <w:t>message ist 0, sender() in p</w:t>
+      </w:r>
+      <w:r>
+        <w:t>ing gibt Null-Sender zurück</w:t>
+      </w:r>
+    </w:p>
+    <w:p>
+      <w:pPr>
+        <w:pStyle w:val="Code"/>
+      </w:pPr>
+    </w:p>
+    <w:p>
+      <w:pPr>
+        <w:pStyle w:val="Code"/>
+      </w:pPr>
+      <w:r>
+        <w:t>ping.tell(“ab</w:t>
+      </w:r>
+      <w:r>
+        <w:t>c</w:t>
+      </w:r>
+      <w:r>
+        <w:t>”, pong);</w:t>
+      </w:r>
+    </w:p>
+    <w:p>
+      <w:r>
+        <w:t xml:space="preserve">message ist </w:t>
+      </w:r>
+      <w:r>
+        <w:t>„abc“</w:t>
+      </w:r>
+      <w:r>
+        <w:t xml:space="preserve">, sender() in </w:t>
+      </w:r>
+      <w:r>
+        <w:t xml:space="preserve">pong gibt </w:t>
+      </w:r>
+      <w:r>
+        <w:t>ActorRef von pong</w:t>
+      </w:r>
+      <w:r>
+        <w:t xml:space="preserve"> zurück</w:t>
+      </w:r>
+    </w:p>
+    <w:p/>
+    <w:p>
+      <w:pPr>
+        <w:pStyle w:val="Heading3"/>
+      </w:pPr>
+      <w:bookmarkStart w:id="46" w:name="_Toc68032204"/>
+      <w:r>
         <w:lastRenderedPageBreak/>
-        <w:t>tell(</w:t>
-      </w:r>
-      <w:proofErr w:type="gramEnd"/>
-      <w:r>
-        <w:rPr>
-          <w:lang w:val="en-US"/>
-        </w:rPr>
-        <w:t>)</w:t>
-      </w:r>
-      <w:bookmarkEnd w:id="45"/>
-    </w:p>
-    <w:p>
-      <w:pPr>
-        <w:rPr>
-          <w:lang w:val="en-US"/>
-        </w:rPr>
-      </w:pPr>
-      <w:r>
-        <w:rPr>
-          <w:lang w:val="en-US"/>
-        </w:rPr>
-        <w:t xml:space="preserve">sender sends a message to </w:t>
-      </w:r>
-      <w:r>
-        <w:rPr>
-          <w:lang w:val="en-US"/>
-        </w:rPr>
-        <w:t>actor:</w:t>
-      </w:r>
-    </w:p>
-    <w:p>
-      <w:pPr>
-        <w:pStyle w:val="Code"/>
-        <w:rPr>
-          <w:lang w:val="en-US"/>
-        </w:rPr>
-      </w:pPr>
-      <w:proofErr w:type="spellStart"/>
-      <w:proofErr w:type="gramStart"/>
-      <w:r>
-        <w:rPr>
-          <w:lang w:val="en-US"/>
-        </w:rPr>
-        <w:t>actor.tell</w:t>
-      </w:r>
-      <w:proofErr w:type="spellEnd"/>
-      <w:proofErr w:type="gramEnd"/>
-      <w:r>
-        <w:rPr>
-          <w:lang w:val="en-US"/>
-        </w:rPr>
-        <w:t>(message, sender);</w:t>
-      </w:r>
-    </w:p>
-    <w:p>
-      <w:pPr>
-        <w:rPr>
-          <w:lang w:val="en-US"/>
-        </w:rPr>
-      </w:pPr>
-    </w:p>
-    <w:p>
-      <w:pPr>
-        <w:pStyle w:val="Code"/>
-        <w:rPr>
-          <w:lang w:val="en-US"/>
-        </w:rPr>
-      </w:pPr>
-      <w:proofErr w:type="spellStart"/>
-      <w:proofErr w:type="gramStart"/>
-      <w:r>
-        <w:rPr>
-          <w:lang w:val="en-US"/>
-        </w:rPr>
-        <w:t>ping.tell</w:t>
-      </w:r>
-      <w:proofErr w:type="spellEnd"/>
-      <w:proofErr w:type="gramEnd"/>
-      <w:r>
-        <w:rPr>
-          <w:lang w:val="en-US"/>
-        </w:rPr>
-        <w:t xml:space="preserve">(0, </w:t>
-      </w:r>
-      <w:proofErr w:type="spellStart"/>
-      <w:r>
-        <w:rPr>
-          <w:lang w:val="en-US"/>
-        </w:rPr>
-        <w:t>ActorRef.noSender</w:t>
-      </w:r>
-      <w:proofErr w:type="spellEnd"/>
-      <w:r>
-        <w:rPr>
-          <w:lang w:val="en-US"/>
-        </w:rPr>
-        <w:t>());</w:t>
-      </w:r>
-    </w:p>
-    <w:p>
-      <w:r>
-        <w:t>message ist 0, sender() in p</w:t>
-      </w:r>
-      <w:r>
-        <w:t>ing gibt Null-Sender zurück</w:t>
-      </w:r>
-    </w:p>
-    <w:p>
-      <w:pPr>
-        <w:pStyle w:val="Code"/>
-      </w:pPr>
-    </w:p>
-    <w:p>
-      <w:pPr>
-        <w:pStyle w:val="Code"/>
-      </w:pPr>
-      <w:r>
-        <w:t>ping.tell(“ab</w:t>
-      </w:r>
-      <w:r>
-        <w:t>c</w:t>
-      </w:r>
-      <w:r>
-        <w:t>”, pong);</w:t>
-      </w:r>
-    </w:p>
-    <w:p>
-      <w:r>
-        <w:t xml:space="preserve">message ist </w:t>
-      </w:r>
-      <w:r>
-        <w:t>„abc“</w:t>
-      </w:r>
-      <w:r>
-        <w:t xml:space="preserve">, sender() in </w:t>
-      </w:r>
-      <w:r>
-        <w:t xml:space="preserve">pong gibt </w:t>
-      </w:r>
-      <w:r>
-        <w:t>ActorRef von pong</w:t>
-      </w:r>
-      <w:r>
-        <w:t xml:space="preserve"> zurück</w:t>
-      </w:r>
-    </w:p>
-    <w:p/>
-    <w:p>
-      <w:pPr>
-        <w:pStyle w:val="Heading3"/>
-      </w:pPr>
-      <w:bookmarkStart w:id="46" w:name="_Toc68005671"/>
-      <w:r>
         <w:t>sender()</w:t>
       </w:r>
       <w:bookmarkEnd w:id="46"/>
@@ -12195,7 +12836,7 @@
           <w:lang w:val="en-US"/>
         </w:rPr>
       </w:pPr>
-      <w:bookmarkStart w:id="47" w:name="_Toc68005672"/>
+      <w:bookmarkStart w:id="47" w:name="_Toc68032205"/>
       <w:proofErr w:type="gramStart"/>
       <w:r>
         <w:rPr>
@@ -12269,7 +12910,7 @@
       <w:pPr>
         <w:pStyle w:val="Heading3"/>
       </w:pPr>
-      <w:bookmarkStart w:id="48" w:name="_Toc68005673"/>
+      <w:bookmarkStart w:id="48" w:name="_Toc68032206"/>
       <w:r>
         <w:t>Alle Objekte sind Aktoren</w:t>
       </w:r>
@@ -12284,9 +12925,8 @@
       <w:pPr>
         <w:pStyle w:val="Heading2"/>
       </w:pPr>
-      <w:bookmarkStart w:id="49" w:name="_Toc68005674"/>
-      <w:r>
-        <w:lastRenderedPageBreak/>
+      <w:bookmarkStart w:id="49" w:name="_Toc68032207"/>
+      <w:r>
         <w:t>Folien</w:t>
       </w:r>
       <w:bookmarkEnd w:id="49"/>
@@ -12319,7 +12959,7 @@
                     </pic:cNvPicPr>
                   </pic:nvPicPr>
                   <pic:blipFill>
-                    <a:blip r:embed="rId33">
+                    <a:blip r:embed="rId37">
                       <a:extLst>
                         <a:ext uri="{28A0092B-C50C-407E-A947-70E740481C1C}">
                           <a14:useLocalDpi xmlns:a14="http://schemas.microsoft.com/office/drawing/2010/main" val="0"/>
@@ -12380,7 +13020,7 @@
                     </pic:cNvPicPr>
                   </pic:nvPicPr>
                   <pic:blipFill>
-                    <a:blip r:embed="rId34">
+                    <a:blip r:embed="rId38">
                       <a:extLst>
                         <a:ext uri="{28A0092B-C50C-407E-A947-70E740481C1C}">
                           <a14:useLocalDpi xmlns:a14="http://schemas.microsoft.com/office/drawing/2010/main" val="0"/>
@@ -12433,7 +13073,7 @@
                     </pic:cNvPicPr>
                   </pic:nvPicPr>
                   <pic:blipFill>
-                    <a:blip r:embed="rId32">
+                    <a:blip r:embed="rId36">
                       <a:extLst>
                         <a:ext uri="{28A0092B-C50C-407E-A947-70E740481C1C}">
                           <a14:useLocalDpi xmlns:a14="http://schemas.microsoft.com/office/drawing/2010/main" val="0"/>
@@ -12487,7 +13127,7 @@
                     </pic:cNvPicPr>
                   </pic:nvPicPr>
                   <pic:blipFill>
-                    <a:blip r:embed="rId35">
+                    <a:blip r:embed="rId39">
                       <a:extLst>
                         <a:ext uri="{28A0092B-C50C-407E-A947-70E740481C1C}">
                           <a14:useLocalDpi xmlns:a14="http://schemas.microsoft.com/office/drawing/2010/main" val="0"/>
@@ -12540,7 +13180,7 @@
                     </pic:cNvPicPr>
                   </pic:nvPicPr>
                   <pic:blipFill>
-                    <a:blip r:embed="rId36">
+                    <a:blip r:embed="rId40">
                       <a:extLst>
                         <a:ext uri="{28A0092B-C50C-407E-A947-70E740481C1C}">
                           <a14:useLocalDpi xmlns:a14="http://schemas.microsoft.com/office/drawing/2010/main" val="0"/>
@@ -12601,7 +13241,7 @@
                     </pic:cNvPicPr>
                   </pic:nvPicPr>
                   <pic:blipFill>
-                    <a:blip r:embed="rId37">
+                    <a:blip r:embed="rId41">
                       <a:extLst>
                         <a:ext uri="{28A0092B-C50C-407E-A947-70E740481C1C}">
                           <a14:useLocalDpi xmlns:a14="http://schemas.microsoft.com/office/drawing/2010/main" val="0"/>
@@ -12899,7 +13539,7 @@
           <w:lang w:val="en-US"/>
         </w:rPr>
       </w:pPr>
-      <w:bookmarkStart w:id="50" w:name="_Toc68005675"/>
+      <w:bookmarkStart w:id="50" w:name="_Toc68032208"/>
       <w:r>
         <w:rPr>
           <w:lang w:val="en-US"/>
@@ -12915,7 +13555,7 @@
           <w:lang w:val="en-US"/>
         </w:rPr>
       </w:pPr>
-      <w:bookmarkStart w:id="51" w:name="_Toc68005676"/>
+      <w:bookmarkStart w:id="51" w:name="_Toc68032209"/>
       <w:proofErr w:type="spellStart"/>
       <w:r>
         <w:rPr>
@@ -13015,7 +13655,7 @@
                     </pic:cNvPicPr>
                   </pic:nvPicPr>
                   <pic:blipFill>
-                    <a:blip r:embed="rId38" cstate="print">
+                    <a:blip r:embed="rId42" cstate="print">
                       <a:extLst>
                         <a:ext uri="{28A0092B-C50C-407E-A947-70E740481C1C}">
                           <a14:useLocalDpi xmlns:a14="http://schemas.microsoft.com/office/drawing/2010/main" val="0"/>
@@ -13055,7 +13695,7 @@
           <w:lang w:val="en-US"/>
         </w:rPr>
       </w:pPr>
-      <w:bookmarkStart w:id="52" w:name="_Toc68005677"/>
+      <w:bookmarkStart w:id="52" w:name="_Toc68032210"/>
       <w:r>
         <w:rPr>
           <w:lang w:val="en-US"/>
@@ -13090,7 +13730,7 @@
           <w:lang w:val="en-US"/>
         </w:rPr>
       </w:pPr>
-      <w:bookmarkStart w:id="53" w:name="_Toc68005678"/>
+      <w:bookmarkStart w:id="53" w:name="_Toc68032211"/>
       <w:proofErr w:type="spellStart"/>
       <w:r>
         <w:rPr>
@@ -13109,7 +13749,7 @@
           <w:lang w:val="en-US"/>
         </w:rPr>
       </w:pPr>
-      <w:bookmarkStart w:id="54" w:name="_Toc68005679"/>
+      <w:bookmarkStart w:id="54" w:name="_Toc68032212"/>
       <w:proofErr w:type="spellStart"/>
       <w:r>
         <w:rPr>
@@ -13692,7 +14332,7 @@
       <w:pPr>
         <w:pStyle w:val="Heading3"/>
       </w:pPr>
-      <w:bookmarkStart w:id="55" w:name="_Toc68005680"/>
+      <w:bookmarkStart w:id="55" w:name="_Toc68032213"/>
       <w:r>
         <w:t>Mit asserts</w:t>
       </w:r>
@@ -14557,7 +15197,7 @@
           <w:lang w:val="en-US"/>
         </w:rPr>
       </w:pPr>
-      <w:bookmarkStart w:id="56" w:name="_Toc68005681"/>
+      <w:bookmarkStart w:id="56" w:name="_Toc68032214"/>
       <w:proofErr w:type="spellStart"/>
       <w:r>
         <w:rPr>
@@ -14722,7 +15362,7 @@
                     </pic:cNvPicPr>
                   </pic:nvPicPr>
                   <pic:blipFill>
-                    <a:blip r:embed="rId39" cstate="print">
+                    <a:blip r:embed="rId43" cstate="print">
                       <a:extLst>
                         <a:ext uri="{28A0092B-C50C-407E-A947-70E740481C1C}">
                           <a14:useLocalDpi xmlns:a14="http://schemas.microsoft.com/office/drawing/2010/main" val="0"/>
@@ -14792,7 +15432,7 @@
                     </pic:cNvPicPr>
                   </pic:nvPicPr>
                   <pic:blipFill>
-                    <a:blip r:embed="rId40" cstate="print">
+                    <a:blip r:embed="rId44" cstate="print">
                       <a:extLst>
                         <a:ext uri="{28A0092B-C50C-407E-A947-70E740481C1C}">
                           <a14:useLocalDpi xmlns:a14="http://schemas.microsoft.com/office/drawing/2010/main" val="0"/>
@@ -14839,7 +15479,7 @@
           <w:lang w:val="en-US"/>
         </w:rPr>
       </w:pPr>
-      <w:bookmarkStart w:id="57" w:name="_Toc68005682"/>
+      <w:bookmarkStart w:id="57" w:name="_Toc68032215"/>
       <w:proofErr w:type="spellStart"/>
       <w:r>
         <w:rPr>
@@ -14873,7 +15513,7 @@
                     </pic:cNvPicPr>
                   </pic:nvPicPr>
                   <pic:blipFill>
-                    <a:blip r:embed="rId41" cstate="print">
+                    <a:blip r:embed="rId45" cstate="print">
                       <a:extLst>
                         <a:ext uri="{28A0092B-C50C-407E-A947-70E740481C1C}">
                           <a14:useLocalDpi xmlns:a14="http://schemas.microsoft.com/office/drawing/2010/main" val="0"/>
@@ -14929,7 +15569,7 @@
                     </pic:cNvPicPr>
                   </pic:nvPicPr>
                   <pic:blipFill>
-                    <a:blip r:embed="rId42" cstate="print">
+                    <a:blip r:embed="rId46" cstate="print">
                       <a:extLst>
                         <a:ext uri="{28A0092B-C50C-407E-A947-70E740481C1C}">
                           <a14:useLocalDpi xmlns:a14="http://schemas.microsoft.com/office/drawing/2010/main" val="0"/>
@@ -14975,7 +15615,7 @@
       <w:pPr>
         <w:pStyle w:val="Heading1"/>
       </w:pPr>
-      <w:bookmarkStart w:id="58" w:name="_Toc68005683"/>
+      <w:bookmarkStart w:id="58" w:name="_Toc68032216"/>
       <w:r>
         <w:t>Aufgaben</w:t>
       </w:r>
@@ -14989,7 +15629,7 @@
           <w:lang w:eastAsia="de-DE"/>
         </w:rPr>
       </w:pPr>
-      <w:bookmarkStart w:id="59" w:name="_Toc68005684"/>
+      <w:bookmarkStart w:id="59" w:name="_Toc68032217"/>
       <w:r>
         <w:rPr>
           <w:rFonts w:eastAsia="Times New Roman"/>
@@ -15168,7 +15808,7 @@
                     </pic:cNvPicPr>
                   </pic:nvPicPr>
                   <pic:blipFill>
-                    <a:blip r:embed="rId43">
+                    <a:blip r:embed="rId47">
                       <a:extLst>
                         <a:ext uri="{28A0092B-C50C-407E-A947-70E740481C1C}">
                           <a14:useLocalDpi xmlns:a14="http://schemas.microsoft.com/office/drawing/2010/main" val="0"/>
@@ -15206,7 +15846,7 @@
       </w:r>
     </w:p>
     <w:sectPr>
-      <w:footerReference w:type="default" r:id="rId44"/>
+      <w:footerReference w:type="default" r:id="rId48"/>
       <w:pgSz w:w="11906" w:h="16838"/>
       <w:pgMar w:top="1417" w:right="1417" w:bottom="1134" w:left="1417" w:header="708" w:footer="708" w:gutter="0"/>
       <w:cols w:space="708"/>
@@ -15251,7 +15891,6 @@
         <w:docPartUnique/>
       </w:docPartObj>
     </w:sdtPr>
-    <w:sdtEndPr/>
     <w:sdtContent>
       <w:p>
         <w:pPr>
@@ -16251,7 +16890,7 @@
     <w:link w:val="Heading1Char"/>
     <w:uiPriority w:val="9"/>
     <w:qFormat/>
-    <w:rsid w:val="00A57830"/>
+    <w:rsid w:val="00A1529E"/>
     <w:pPr>
       <w:keepNext/>
       <w:keepLines/>
@@ -16259,7 +16898,7 @@
       <w:outlineLvl w:val="0"/>
     </w:pPr>
     <w:rPr>
-      <w:rFonts w:asciiTheme="majorHAnsi" w:eastAsiaTheme="majorEastAsia" w:hAnsiTheme="majorHAnsi" w:cstheme="majorBidi"/>
+      <w:rFonts w:eastAsiaTheme="majorEastAsia" w:cstheme="majorBidi"/>
       <w:b/>
       <w:color w:val="000000" w:themeColor="text1"/>
       <w:sz w:val="40"/>
@@ -16274,7 +16913,7 @@
     <w:uiPriority w:val="9"/>
     <w:unhideWhenUsed/>
     <w:qFormat/>
-    <w:rsid w:val="00A57830"/>
+    <w:rsid w:val="00A1529E"/>
     <w:pPr>
       <w:keepNext/>
       <w:keepLines/>
@@ -16282,7 +16921,7 @@
       <w:outlineLvl w:val="1"/>
     </w:pPr>
     <w:rPr>
-      <w:rFonts w:asciiTheme="majorHAnsi" w:eastAsiaTheme="majorEastAsia" w:hAnsiTheme="majorHAnsi" w:cstheme="majorBidi"/>
+      <w:rFonts w:eastAsiaTheme="majorEastAsia" w:cstheme="majorBidi"/>
       <w:b/>
       <w:color w:val="000000" w:themeColor="text1"/>
       <w:sz w:val="30"/>
@@ -16297,7 +16936,7 @@
     <w:uiPriority w:val="9"/>
     <w:unhideWhenUsed/>
     <w:qFormat/>
-    <w:rsid w:val="00A57830"/>
+    <w:rsid w:val="00A1529E"/>
     <w:pPr>
       <w:keepNext/>
       <w:keepLines/>
@@ -16305,9 +16944,10 @@
       <w:outlineLvl w:val="2"/>
     </w:pPr>
     <w:rPr>
-      <w:rFonts w:asciiTheme="majorHAnsi" w:eastAsiaTheme="majorEastAsia" w:hAnsiTheme="majorHAnsi" w:cstheme="majorBidi"/>
+      <w:rFonts w:eastAsiaTheme="majorEastAsia" w:cstheme="majorBidi"/>
       <w:b/>
       <w:color w:val="000000" w:themeColor="text1"/>
+      <w:sz w:val="26"/>
       <w:szCs w:val="24"/>
     </w:rPr>
   </w:style>
@@ -16514,9 +17154,9 @@
     <w:basedOn w:val="DefaultParagraphFont"/>
     <w:link w:val="Heading1"/>
     <w:uiPriority w:val="9"/>
-    <w:rsid w:val="00A57830"/>
+    <w:rsid w:val="00A1529E"/>
     <w:rPr>
-      <w:rFonts w:asciiTheme="majorHAnsi" w:eastAsiaTheme="majorEastAsia" w:hAnsiTheme="majorHAnsi" w:cstheme="majorBidi"/>
+      <w:rFonts w:eastAsiaTheme="majorEastAsia" w:cstheme="majorBidi"/>
       <w:b/>
       <w:color w:val="000000" w:themeColor="text1"/>
       <w:sz w:val="40"/>
@@ -16536,9 +17176,9 @@
     <w:basedOn w:val="DefaultParagraphFont"/>
     <w:link w:val="Heading2"/>
     <w:uiPriority w:val="9"/>
-    <w:rsid w:val="00A57830"/>
+    <w:rsid w:val="00A1529E"/>
     <w:rPr>
-      <w:rFonts w:asciiTheme="majorHAnsi" w:eastAsiaTheme="majorEastAsia" w:hAnsiTheme="majorHAnsi" w:cstheme="majorBidi"/>
+      <w:rFonts w:eastAsiaTheme="majorEastAsia" w:cstheme="majorBidi"/>
       <w:b/>
       <w:color w:val="000000" w:themeColor="text1"/>
       <w:sz w:val="30"/>
@@ -16550,12 +17190,12 @@
     <w:basedOn w:val="DefaultParagraphFont"/>
     <w:link w:val="Heading3"/>
     <w:uiPriority w:val="9"/>
-    <w:rsid w:val="00A57830"/>
+    <w:rsid w:val="00A1529E"/>
     <w:rPr>
-      <w:rFonts w:asciiTheme="majorHAnsi" w:eastAsiaTheme="majorEastAsia" w:hAnsiTheme="majorHAnsi" w:cstheme="majorBidi"/>
+      <w:rFonts w:eastAsiaTheme="majorEastAsia" w:cstheme="majorBidi"/>
       <w:b/>
       <w:color w:val="000000" w:themeColor="text1"/>
-      <w:sz w:val="24"/>
+      <w:sz w:val="26"/>
       <w:szCs w:val="24"/>
     </w:rPr>
   </w:style>
@@ -16670,7 +17310,7 @@
     <w:basedOn w:val="Default"/>
     <w:link w:val="CodeChar"/>
     <w:qFormat/>
-    <w:rsid w:val="003B5DAC"/>
+    <w:rsid w:val="000F6937"/>
     <w:pPr>
       <w:spacing w:line="360" w:lineRule="auto"/>
     </w:pPr>
@@ -16700,7 +17340,7 @@
     <w:name w:val="Code Char"/>
     <w:basedOn w:val="SubtitleChar"/>
     <w:link w:val="Code"/>
-    <w:rsid w:val="003B5DAC"/>
+    <w:rsid w:val="000F6937"/>
     <w:rPr>
       <w:rFonts w:ascii="Consolas" w:eastAsiaTheme="minorEastAsia" w:hAnsi="Consolas" w:cs="Consolas"/>
       <w:color w:val="595959" w:themeColor="text1" w:themeTint="A6"/>

</xml_diff>